<commit_message>
Atualização do Diagrama de Casos de Uso e Especificações
</commit_message>
<xml_diff>
--- a/Estudo de Caso.docx
+++ b/Estudo de Caso.docx
@@ -34,7 +34,15 @@
     </w:p>
     <w:p>
       <w:r>
-        <w:t>As mensalidades devem ser pagas mensalmente, e o aluno tem diversas opções de pagamento: boleto bancário, Pix, cartão de crédito ou débito, e dinheiro. Quando o pagamento é realizado por dinheiro, a atendente precisa registrar manualmente no sistema que o pagamento foi efetuado. O sistema é atualizado com essa informação para garantir que o aluno tenha acesso à academia e ao app.</w:t>
+        <w:t xml:space="preserve">As mensalidades devem ser pagas mensalmente, e o aluno tem diversas opções de pagamento: boleto bancário, </w:t>
+      </w:r>
+      <w:proofErr w:type="spellStart"/>
+      <w:r>
+        <w:t>Pix</w:t>
+      </w:r>
+      <w:proofErr w:type="spellEnd"/>
+      <w:r>
+        <w:t>, cartão de crédito ou débito, e dinheiro. Quando o pagamento é realizado por dinheiro, a atendente precisa registrar manualmente no sistema que o pagamento foi efetuado. O sistema é atualizado com essa informação para garantir que o aluno tenha acesso à academia e ao app.</w:t>
       </w:r>
     </w:p>
     <w:p>
@@ -734,10 +742,7 @@
               <w:t xml:space="preserve">se é </w:t>
             </w:r>
             <w:r>
-              <w:t>P</w:t>
-            </w:r>
-            <w:r>
-              <w:t xml:space="preserve">rofessor </w:t>
+              <w:t xml:space="preserve">Professor </w:t>
             </w:r>
             <w:r>
               <w:t>ou Atendente.</w:t>
@@ -934,7 +939,15 @@
           </w:tcPr>
           <w:p>
             <w:r>
-              <w:t>O sistema deve integrar o processamento de pagamentos por meio da API Stripe.</w:t>
+              <w:t xml:space="preserve">O sistema deve integrar o processamento de pagamentos por meio da API </w:t>
+            </w:r>
+            <w:proofErr w:type="spellStart"/>
+            <w:r>
+              <w:t>Stripe</w:t>
+            </w:r>
+            <w:proofErr w:type="spellEnd"/>
+            <w:r>
+              <w:t>.</w:t>
             </w:r>
           </w:p>
         </w:tc>
@@ -978,7 +991,15 @@
           </w:tcPr>
           <w:p>
             <w:r>
-              <w:t>O site do sistema deve ser desenvolvido em HTML, CSS e JavaScript.</w:t>
+              <w:t xml:space="preserve">O site do sistema deve ser desenvolvido em HTML, CSS e </w:t>
+            </w:r>
+            <w:proofErr w:type="spellStart"/>
+            <w:r>
+              <w:t>JavaScript</w:t>
+            </w:r>
+            <w:proofErr w:type="spellEnd"/>
+            <w:r>
+              <w:t>.</w:t>
             </w:r>
           </w:p>
         </w:tc>
@@ -1000,7 +1021,15 @@
           </w:tcPr>
           <w:p>
             <w:r>
-              <w:t>O aplicativo deve ser desenvolvido para plataforma Android utilizando Kotlin como linguagem principal.</w:t>
+              <w:t xml:space="preserve">O aplicativo deve ser desenvolvido para plataforma Android utilizando </w:t>
+            </w:r>
+            <w:proofErr w:type="spellStart"/>
+            <w:r>
+              <w:t>Kotlin</w:t>
+            </w:r>
+            <w:proofErr w:type="spellEnd"/>
+            <w:r>
+              <w:t xml:space="preserve"> como linguagem principal.</w:t>
             </w:r>
           </w:p>
         </w:tc>
@@ -1051,6 +1080,1983 @@
       </w:tr>
     </w:tbl>
     <w:p/>
+    <w:tbl>
+      <w:tblPr>
+        <w:tblStyle w:val="Tabelacomgrade"/>
+        <w:tblW w:w="0" w:type="auto"/>
+        <w:tblLook w:val="04A0" w:firstRow="1" w:lastRow="0" w:firstColumn="1" w:lastColumn="0" w:noHBand="0" w:noVBand="1"/>
+      </w:tblPr>
+      <w:tblGrid>
+        <w:gridCol w:w="988"/>
+        <w:gridCol w:w="7506"/>
+      </w:tblGrid>
+      <w:tr>
+        <w:tc>
+          <w:tcPr>
+            <w:tcW w:w="988" w:type="dxa"/>
+          </w:tcPr>
+          <w:p>
+            <w:r>
+              <w:t>RN</w:t>
+            </w:r>
+          </w:p>
+        </w:tc>
+        <w:tc>
+          <w:tcPr>
+            <w:tcW w:w="7506" w:type="dxa"/>
+          </w:tcPr>
+          <w:p>
+            <w:r>
+              <w:t>DESCRIÇÃO</w:t>
+            </w:r>
+          </w:p>
+        </w:tc>
+      </w:tr>
+      <w:tr>
+        <w:tc>
+          <w:tcPr>
+            <w:tcW w:w="988" w:type="dxa"/>
+          </w:tcPr>
+          <w:p>
+            <w:r>
+              <w:t>RN001</w:t>
+            </w:r>
+          </w:p>
+        </w:tc>
+        <w:tc>
+          <w:tcPr>
+            <w:tcW w:w="7506" w:type="dxa"/>
+          </w:tcPr>
+          <w:p>
+            <w:r>
+              <w:t>O professor só poderá fazer no máximo 2 avaliações por dia.</w:t>
+            </w:r>
+            <w:r>
+              <w:t xml:space="preserve"> Com um intervalo entre elas de 2h</w:t>
+            </w:r>
+          </w:p>
+        </w:tc>
+      </w:tr>
+      <w:tr>
+        <w:tc>
+          <w:tcPr>
+            <w:tcW w:w="988" w:type="dxa"/>
+          </w:tcPr>
+          <w:p>
+            <w:r>
+              <w:t>RN002</w:t>
+            </w:r>
+          </w:p>
+        </w:tc>
+        <w:tc>
+          <w:tcPr>
+            <w:tcW w:w="7506" w:type="dxa"/>
+          </w:tcPr>
+          <w:p/>
+        </w:tc>
+      </w:tr>
+    </w:tbl>
+    <w:p/>
+    <w:p>
+      <w:r>
+        <w:br w:type="page"/>
+      </w:r>
+    </w:p>
+    <w:p>
+      <w:pPr>
+        <w:rPr>
+          <w:rFonts w:ascii="Arial" w:hAnsi="Arial" w:cs="Arial"/>
+        </w:rPr>
+      </w:pPr>
+      <w:r>
+        <w:rPr>
+          <w:rFonts w:ascii="Arial" w:hAnsi="Arial" w:cs="Arial"/>
+          <w:b/>
+          <w:bCs/>
+        </w:rPr>
+        <w:lastRenderedPageBreak/>
+        <w:t>Identificador:</w:t>
+      </w:r>
+      <w:r>
+        <w:rPr>
+          <w:rFonts w:ascii="Arial" w:hAnsi="Arial" w:cs="Arial"/>
+        </w:rPr>
+        <w:t xml:space="preserve"> </w:t>
+      </w:r>
+      <w:r>
+        <w:rPr>
+          <w:rFonts w:ascii="Arial" w:hAnsi="Arial" w:cs="Arial"/>
+        </w:rPr>
+        <w:t>UC005</w:t>
+      </w:r>
+    </w:p>
+    <w:p>
+      <w:pPr>
+        <w:rPr>
+          <w:rFonts w:ascii="Arial" w:hAnsi="Arial" w:cs="Arial"/>
+        </w:rPr>
+      </w:pPr>
+      <w:r>
+        <w:rPr>
+          <w:rFonts w:ascii="Arial" w:hAnsi="Arial" w:cs="Arial"/>
+          <w:b/>
+          <w:bCs/>
+        </w:rPr>
+        <w:t>Nome:</w:t>
+      </w:r>
+      <w:r>
+        <w:rPr>
+          <w:rFonts w:ascii="Arial" w:hAnsi="Arial" w:cs="Arial"/>
+        </w:rPr>
+        <w:t xml:space="preserve"> Registrar Pagamentos</w:t>
+      </w:r>
+    </w:p>
+    <w:p>
+      <w:pPr>
+        <w:rPr>
+          <w:rFonts w:ascii="Arial" w:hAnsi="Arial" w:cs="Arial"/>
+        </w:rPr>
+      </w:pPr>
+      <w:r>
+        <w:rPr>
+          <w:rFonts w:ascii="Arial" w:hAnsi="Arial" w:cs="Arial"/>
+          <w:b/>
+          <w:bCs/>
+        </w:rPr>
+        <w:t xml:space="preserve">Objetivo: </w:t>
+      </w:r>
+      <w:r>
+        <w:rPr>
+          <w:rFonts w:ascii="Arial" w:hAnsi="Arial" w:cs="Arial"/>
+        </w:rPr>
+        <w:t>Permitir que o pagamento seja realizado diretamente pelo aluno, ou sendo intermediário pelo atendente, com o sistema processando e atualizando o status.</w:t>
+      </w:r>
+    </w:p>
+    <w:p>
+      <w:pPr>
+        <w:rPr>
+          <w:rFonts w:ascii="Arial" w:hAnsi="Arial" w:cs="Arial"/>
+          <w:b/>
+          <w:bCs/>
+        </w:rPr>
+      </w:pPr>
+      <w:r>
+        <w:rPr>
+          <w:rFonts w:ascii="Arial" w:hAnsi="Arial" w:cs="Arial"/>
+          <w:b/>
+          <w:bCs/>
+        </w:rPr>
+        <w:t>Atores:</w:t>
+      </w:r>
+    </w:p>
+    <w:p>
+      <w:pPr>
+        <w:pStyle w:val="PargrafodaLista"/>
+        <w:numPr>
+          <w:ilvl w:val="0"/>
+          <w:numId w:val="3"/>
+        </w:numPr>
+        <w:rPr>
+          <w:rFonts w:cs="Arial"/>
+        </w:rPr>
+      </w:pPr>
+      <w:r>
+        <w:rPr>
+          <w:rFonts w:cs="Arial"/>
+          <w:b/>
+          <w:bCs/>
+        </w:rPr>
+        <w:t xml:space="preserve">Primário: </w:t>
+      </w:r>
+      <w:r>
+        <w:rPr>
+          <w:rFonts w:cs="Arial"/>
+        </w:rPr>
+        <w:t>Atendente, Aluno</w:t>
+      </w:r>
+    </w:p>
+    <w:p>
+      <w:pPr>
+        <w:pStyle w:val="PargrafodaLista"/>
+        <w:numPr>
+          <w:ilvl w:val="0"/>
+          <w:numId w:val="3"/>
+        </w:numPr>
+        <w:rPr>
+          <w:rFonts w:cs="Arial"/>
+        </w:rPr>
+      </w:pPr>
+      <w:r>
+        <w:rPr>
+          <w:rFonts w:cs="Arial"/>
+          <w:b/>
+          <w:bCs/>
+        </w:rPr>
+        <w:t>Secundário:</w:t>
+      </w:r>
+      <w:r>
+        <w:rPr>
+          <w:rFonts w:cs="Arial"/>
+        </w:rPr>
+        <w:t xml:space="preserve"> Sistema</w:t>
+      </w:r>
+    </w:p>
+    <w:p>
+      <w:pPr>
+        <w:rPr>
+          <w:rFonts w:ascii="Arial" w:hAnsi="Arial" w:cs="Arial"/>
+        </w:rPr>
+      </w:pPr>
+      <w:r>
+        <w:rPr>
+          <w:rFonts w:ascii="Arial" w:hAnsi="Arial" w:cs="Arial"/>
+          <w:b/>
+          <w:bCs/>
+        </w:rPr>
+        <w:t>Pré-condições:</w:t>
+      </w:r>
+    </w:p>
+    <w:p>
+      <w:pPr>
+        <w:pStyle w:val="PargrafodaLista"/>
+        <w:numPr>
+          <w:ilvl w:val="0"/>
+          <w:numId w:val="5"/>
+        </w:numPr>
+        <w:rPr>
+          <w:rFonts w:cs="Arial"/>
+        </w:rPr>
+      </w:pPr>
+      <w:r>
+        <w:rPr>
+          <w:rFonts w:cs="Arial"/>
+        </w:rPr>
+        <w:t>O aluno deve estar cadastrado no sistema</w:t>
+      </w:r>
+    </w:p>
+    <w:p>
+      <w:pPr>
+        <w:pStyle w:val="PargrafodaLista"/>
+        <w:numPr>
+          <w:ilvl w:val="0"/>
+          <w:numId w:val="5"/>
+        </w:numPr>
+        <w:rPr>
+          <w:rFonts w:cs="Arial"/>
+        </w:rPr>
+      </w:pPr>
+      <w:r>
+        <w:rPr>
+          <w:rFonts w:cs="Arial"/>
+        </w:rPr>
+        <w:t>O aluno deve possuir mensalidades pendentes em aberto</w:t>
+      </w:r>
+    </w:p>
+    <w:p>
+      <w:pPr>
+        <w:rPr>
+          <w:rFonts w:ascii="Arial" w:hAnsi="Arial" w:cs="Arial"/>
+          <w:b/>
+          <w:bCs/>
+        </w:rPr>
+      </w:pPr>
+      <w:r>
+        <w:rPr>
+          <w:rFonts w:ascii="Arial" w:hAnsi="Arial" w:cs="Arial"/>
+          <w:b/>
+          <w:bCs/>
+        </w:rPr>
+        <w:t>Cenários:</w:t>
+      </w:r>
+    </w:p>
+    <w:p>
+      <w:pPr>
+        <w:pStyle w:val="PargrafodaLista"/>
+        <w:numPr>
+          <w:ilvl w:val="0"/>
+          <w:numId w:val="6"/>
+        </w:numPr>
+        <w:rPr>
+          <w:rFonts w:cs="Arial"/>
+          <w:b/>
+          <w:bCs/>
+        </w:rPr>
+      </w:pPr>
+      <w:r>
+        <w:rPr>
+          <w:rFonts w:cs="Arial"/>
+          <w:b/>
+          <w:bCs/>
+        </w:rPr>
+        <w:t>Fluxo Principal:</w:t>
+      </w:r>
+    </w:p>
+    <w:p>
+      <w:pPr>
+        <w:pStyle w:val="PargrafodaLista"/>
+        <w:numPr>
+          <w:ilvl w:val="0"/>
+          <w:numId w:val="10"/>
+        </w:numPr>
+        <w:rPr>
+          <w:rFonts w:cs="Arial"/>
+        </w:rPr>
+      </w:pPr>
+      <w:r>
+        <w:rPr>
+          <w:rFonts w:cs="Arial"/>
+        </w:rPr>
+        <w:t xml:space="preserve">O aluno acessa </w:t>
+      </w:r>
+      <w:r>
+        <w:rPr>
+          <w:rFonts w:cs="Arial"/>
+        </w:rPr>
+        <w:t xml:space="preserve">no app/site </w:t>
+      </w:r>
+      <w:r>
+        <w:rPr>
+          <w:rFonts w:cs="Arial"/>
+        </w:rPr>
+        <w:t>as credenciais validas.</w:t>
+      </w:r>
+    </w:p>
+    <w:p>
+      <w:pPr>
+        <w:pStyle w:val="PargrafodaLista"/>
+        <w:numPr>
+          <w:ilvl w:val="0"/>
+          <w:numId w:val="10"/>
+        </w:numPr>
+        <w:rPr>
+          <w:rFonts w:cs="Arial"/>
+        </w:rPr>
+      </w:pPr>
+      <w:r>
+        <w:rPr>
+          <w:rFonts w:cs="Arial"/>
+        </w:rPr>
+        <w:t>O</w:t>
+      </w:r>
+      <w:r>
+        <w:rPr>
+          <w:rFonts w:cs="Arial"/>
+        </w:rPr>
+        <w:t xml:space="preserve"> aluno abre a aba de </w:t>
+      </w:r>
+      <w:r>
+        <w:rPr>
+          <w:rFonts w:cs="Arial"/>
+        </w:rPr>
+        <w:t>mensalidades.</w:t>
+      </w:r>
+    </w:p>
+    <w:p>
+      <w:pPr>
+        <w:pStyle w:val="PargrafodaLista"/>
+        <w:numPr>
+          <w:ilvl w:val="0"/>
+          <w:numId w:val="10"/>
+        </w:numPr>
+        <w:rPr>
+          <w:rFonts w:cs="Arial"/>
+        </w:rPr>
+      </w:pPr>
+      <w:r>
+        <w:rPr>
+          <w:rFonts w:cs="Arial"/>
+        </w:rPr>
+        <w:t>O aluno seleciona a mensalidade que falta quitar.</w:t>
+      </w:r>
+    </w:p>
+    <w:p>
+      <w:pPr>
+        <w:pStyle w:val="PargrafodaLista"/>
+        <w:numPr>
+          <w:ilvl w:val="0"/>
+          <w:numId w:val="10"/>
+        </w:numPr>
+        <w:rPr>
+          <w:rFonts w:cs="Arial"/>
+        </w:rPr>
+      </w:pPr>
+      <w:r>
+        <w:rPr>
+          <w:rFonts w:cs="Arial"/>
+        </w:rPr>
+        <w:t>O sistema exibe as informações da forma de pagamento</w:t>
+      </w:r>
+      <w:r>
+        <w:rPr>
+          <w:rFonts w:cs="Arial"/>
+        </w:rPr>
+        <w:t xml:space="preserve"> (PIX, BOLETO, CARTÃO DE CRÉDITO/DÉBITO)</w:t>
+      </w:r>
+      <w:r>
+        <w:rPr>
+          <w:rFonts w:cs="Arial"/>
+        </w:rPr>
+        <w:t>.</w:t>
+      </w:r>
+    </w:p>
+    <w:p>
+      <w:pPr>
+        <w:pStyle w:val="PargrafodaLista"/>
+        <w:numPr>
+          <w:ilvl w:val="0"/>
+          <w:numId w:val="10"/>
+        </w:numPr>
+        <w:rPr>
+          <w:rFonts w:cs="Arial"/>
+        </w:rPr>
+      </w:pPr>
+      <w:r>
+        <w:rPr>
+          <w:rFonts w:cs="Arial"/>
+        </w:rPr>
+        <w:t>O aluno</w:t>
+      </w:r>
+      <w:r>
+        <w:rPr>
+          <w:rFonts w:cs="Arial"/>
+        </w:rPr>
+        <w:t>/atendente</w:t>
+      </w:r>
+      <w:r>
+        <w:rPr>
+          <w:rFonts w:cs="Arial"/>
+        </w:rPr>
+        <w:t xml:space="preserve"> confirma </w:t>
+      </w:r>
+      <w:r>
+        <w:rPr>
+          <w:rFonts w:cs="Arial"/>
+        </w:rPr>
+        <w:t>o pagamento.</w:t>
+      </w:r>
+    </w:p>
+    <w:p>
+      <w:pPr>
+        <w:pStyle w:val="PargrafodaLista"/>
+        <w:numPr>
+          <w:ilvl w:val="0"/>
+          <w:numId w:val="10"/>
+        </w:numPr>
+        <w:rPr>
+          <w:rFonts w:cs="Arial"/>
+        </w:rPr>
+      </w:pPr>
+      <w:r>
+        <w:rPr>
+          <w:rFonts w:cs="Arial"/>
+        </w:rPr>
+        <w:t>O sistema registra o pagamento e atualiza o status financeiro.</w:t>
+      </w:r>
+    </w:p>
+    <w:p>
+      <w:pPr>
+        <w:pStyle w:val="PargrafodaLista"/>
+        <w:numPr>
+          <w:ilvl w:val="0"/>
+          <w:numId w:val="10"/>
+        </w:numPr>
+        <w:rPr>
+          <w:rFonts w:cs="Arial"/>
+        </w:rPr>
+      </w:pPr>
+      <w:r>
+        <w:rPr>
+          <w:rFonts w:cs="Arial"/>
+        </w:rPr>
+        <w:t>O sistema libera o acesso dos recursos da academia.</w:t>
+      </w:r>
+    </w:p>
+    <w:p>
+      <w:pPr>
+        <w:pStyle w:val="PargrafodaLista"/>
+        <w:numPr>
+          <w:ilvl w:val="0"/>
+          <w:numId w:val="6"/>
+        </w:numPr>
+        <w:rPr>
+          <w:rFonts w:cs="Arial"/>
+        </w:rPr>
+      </w:pPr>
+      <w:r>
+        <w:rPr>
+          <w:rFonts w:cs="Arial"/>
+          <w:b/>
+          <w:bCs/>
+        </w:rPr>
+        <w:t>Fluxo Alternativo (</w:t>
+      </w:r>
+      <w:r>
+        <w:rPr>
+          <w:rFonts w:cs="Arial"/>
+          <w:b/>
+          <w:bCs/>
+        </w:rPr>
+        <w:t>1):</w:t>
+      </w:r>
+      <w:r>
+        <w:rPr>
+          <w:rFonts w:cs="Arial"/>
+        </w:rPr>
+        <w:t xml:space="preserve"> </w:t>
+      </w:r>
+      <w:r>
+        <w:rPr>
+          <w:rFonts w:cs="Arial"/>
+        </w:rPr>
+        <w:t xml:space="preserve">Atendente realizando </w:t>
+      </w:r>
+      <w:r>
+        <w:rPr>
+          <w:rFonts w:cs="Arial"/>
+        </w:rPr>
+        <w:t>o registro do pagamento.</w:t>
+      </w:r>
+    </w:p>
+    <w:p>
+      <w:pPr>
+        <w:pStyle w:val="PargrafodaLista"/>
+        <w:numPr>
+          <w:ilvl w:val="1"/>
+          <w:numId w:val="6"/>
+        </w:numPr>
+        <w:rPr>
+          <w:rFonts w:cs="Arial"/>
+        </w:rPr>
+      </w:pPr>
+      <w:r>
+        <w:rPr>
+          <w:rFonts w:cs="Arial"/>
+        </w:rPr>
+        <w:t>O atendente acessa o sistema</w:t>
+      </w:r>
+      <w:r>
+        <w:rPr>
+          <w:rFonts w:cs="Arial"/>
+        </w:rPr>
+        <w:t xml:space="preserve"> desktop</w:t>
+      </w:r>
+      <w:r>
+        <w:rPr>
+          <w:rFonts w:cs="Arial"/>
+        </w:rPr>
+        <w:t xml:space="preserve"> com suas credenciais validas.</w:t>
+      </w:r>
+    </w:p>
+    <w:p>
+      <w:pPr>
+        <w:pStyle w:val="PargrafodaLista"/>
+        <w:numPr>
+          <w:ilvl w:val="1"/>
+          <w:numId w:val="6"/>
+        </w:numPr>
+        <w:rPr>
+          <w:rFonts w:cs="Arial"/>
+        </w:rPr>
+      </w:pPr>
+      <w:r>
+        <w:rPr>
+          <w:rFonts w:cs="Arial"/>
+        </w:rPr>
+        <w:t xml:space="preserve">O atendente </w:t>
+      </w:r>
+      <w:r>
+        <w:rPr>
+          <w:rFonts w:cs="Arial"/>
+        </w:rPr>
+        <w:t>localiza o aluno pelo CPF ou ID.</w:t>
+      </w:r>
+    </w:p>
+    <w:p>
+      <w:pPr>
+        <w:pStyle w:val="PargrafodaLista"/>
+        <w:numPr>
+          <w:ilvl w:val="1"/>
+          <w:numId w:val="6"/>
+        </w:numPr>
+        <w:rPr>
+          <w:rFonts w:cs="Arial"/>
+        </w:rPr>
+      </w:pPr>
+      <w:r>
+        <w:rPr>
+          <w:rFonts w:cs="Arial"/>
+        </w:rPr>
+        <w:t>O atendente seleciona a mensalidade que falta quitar</w:t>
+      </w:r>
+      <w:r>
+        <w:rPr>
+          <w:rFonts w:cs="Arial"/>
+        </w:rPr>
+        <w:t>.</w:t>
+      </w:r>
+    </w:p>
+    <w:p>
+      <w:pPr>
+        <w:pStyle w:val="PargrafodaLista"/>
+        <w:numPr>
+          <w:ilvl w:val="1"/>
+          <w:numId w:val="6"/>
+        </w:numPr>
+        <w:rPr>
+          <w:rFonts w:cs="Arial"/>
+        </w:rPr>
+      </w:pPr>
+      <w:r>
+        <w:rPr>
+          <w:rFonts w:cs="Arial"/>
+        </w:rPr>
+        <w:t xml:space="preserve">O sistema exibe as informações da forma de pagamento </w:t>
+      </w:r>
+      <w:r>
+        <w:rPr>
+          <w:rFonts w:cs="Arial"/>
+        </w:rPr>
+        <w:t>(PIX, BOLETO, CARTÃO DE CRÉDITO/DÉBITO</w:t>
+      </w:r>
+      <w:r>
+        <w:rPr>
+          <w:rFonts w:cs="Arial"/>
+        </w:rPr>
+        <w:t>, DINHEIRO</w:t>
+      </w:r>
+      <w:r>
+        <w:rPr>
+          <w:rFonts w:cs="Arial"/>
+        </w:rPr>
+        <w:t>)</w:t>
+      </w:r>
+      <w:r>
+        <w:rPr>
+          <w:rFonts w:cs="Arial"/>
+        </w:rPr>
+        <w:t>.</w:t>
+      </w:r>
+    </w:p>
+    <w:p>
+      <w:pPr>
+        <w:pStyle w:val="PargrafodaLista"/>
+        <w:numPr>
+          <w:ilvl w:val="1"/>
+          <w:numId w:val="6"/>
+        </w:numPr>
+        <w:rPr>
+          <w:rFonts w:cs="Arial"/>
+        </w:rPr>
+      </w:pPr>
+      <w:r>
+        <w:rPr>
+          <w:rFonts w:cs="Arial"/>
+        </w:rPr>
+        <w:t>Prossegu</w:t>
+      </w:r>
+      <w:r>
+        <w:rPr>
+          <w:rFonts w:cs="Arial"/>
+        </w:rPr>
+        <w:t>ir</w:t>
+      </w:r>
+      <w:r>
+        <w:rPr>
+          <w:rFonts w:cs="Arial"/>
+        </w:rPr>
+        <w:t xml:space="preserve"> no passo </w:t>
+      </w:r>
+      <w:r>
+        <w:rPr>
+          <w:rFonts w:cs="Arial"/>
+        </w:rPr>
+        <w:t>5</w:t>
+      </w:r>
+      <w:r>
+        <w:rPr>
+          <w:rFonts w:cs="Arial"/>
+        </w:rPr>
+        <w:t xml:space="preserve"> do fluxo principal</w:t>
+      </w:r>
+    </w:p>
+    <w:p>
+      <w:pPr>
+        <w:pStyle w:val="PargrafodaLista"/>
+        <w:numPr>
+          <w:ilvl w:val="0"/>
+          <w:numId w:val="6"/>
+        </w:numPr>
+        <w:rPr>
+          <w:rFonts w:cs="Arial"/>
+        </w:rPr>
+      </w:pPr>
+      <w:r>
+        <w:rPr>
+          <w:rFonts w:cs="Arial"/>
+          <w:b/>
+          <w:bCs/>
+        </w:rPr>
+        <w:t xml:space="preserve">Fluxo </w:t>
+      </w:r>
+      <w:r>
+        <w:rPr>
+          <w:rFonts w:cs="Arial"/>
+          <w:b/>
+          <w:bCs/>
+        </w:rPr>
+        <w:t>de Exceção</w:t>
+      </w:r>
+      <w:r>
+        <w:rPr>
+          <w:rFonts w:cs="Arial"/>
+          <w:b/>
+          <w:bCs/>
+        </w:rPr>
+        <w:t xml:space="preserve"> (</w:t>
+      </w:r>
+      <w:r>
+        <w:rPr>
+          <w:rFonts w:cs="Arial"/>
+          <w:b/>
+          <w:bCs/>
+        </w:rPr>
+        <w:t>5</w:t>
+      </w:r>
+      <w:r>
+        <w:rPr>
+          <w:rFonts w:cs="Arial"/>
+          <w:b/>
+          <w:bCs/>
+        </w:rPr>
+        <w:t>):</w:t>
+      </w:r>
+      <w:r>
+        <w:rPr>
+          <w:rFonts w:cs="Arial"/>
+        </w:rPr>
+        <w:t xml:space="preserve"> </w:t>
+      </w:r>
+      <w:r>
+        <w:rPr>
+          <w:rFonts w:cs="Arial"/>
+        </w:rPr>
+        <w:t>O aluno e</w:t>
+      </w:r>
+      <w:r>
+        <w:rPr>
+          <w:rFonts w:cs="Arial"/>
+        </w:rPr>
+        <w:t>scolheu a opção de boleto.</w:t>
+      </w:r>
+    </w:p>
+    <w:p>
+      <w:pPr>
+        <w:pStyle w:val="PargrafodaLista"/>
+        <w:numPr>
+          <w:ilvl w:val="1"/>
+          <w:numId w:val="6"/>
+        </w:numPr>
+        <w:rPr>
+          <w:rFonts w:cs="Arial"/>
+        </w:rPr>
+      </w:pPr>
+      <w:r>
+        <w:rPr>
+          <w:rFonts w:cs="Arial"/>
+        </w:rPr>
+        <w:t>O sistema</w:t>
+      </w:r>
+      <w:r>
+        <w:rPr>
+          <w:rFonts w:cs="Arial"/>
+        </w:rPr>
+        <w:t xml:space="preserve"> </w:t>
+      </w:r>
+      <w:r>
+        <w:rPr>
+          <w:rFonts w:cs="Arial"/>
+        </w:rPr>
+        <w:t>aguardará até o pagamento ser finalizado</w:t>
+      </w:r>
+      <w:r>
+        <w:rPr>
+          <w:rFonts w:cs="Arial"/>
+        </w:rPr>
+        <w:t>.</w:t>
+      </w:r>
+    </w:p>
+    <w:p>
+      <w:pPr>
+        <w:pStyle w:val="PargrafodaLista"/>
+        <w:numPr>
+          <w:ilvl w:val="1"/>
+          <w:numId w:val="6"/>
+        </w:numPr>
+        <w:rPr>
+          <w:rFonts w:cs="Arial"/>
+        </w:rPr>
+      </w:pPr>
+      <w:r>
+        <w:rPr>
+          <w:rFonts w:cs="Arial"/>
+        </w:rPr>
+        <w:t>Prosseguir para o passo 7 do fluxo principal depois da aprovação do boleto.</w:t>
+      </w:r>
+    </w:p>
+    <w:p>
+      <w:pPr>
+        <w:pStyle w:val="PargrafodaLista"/>
+        <w:numPr>
+          <w:ilvl w:val="0"/>
+          <w:numId w:val="4"/>
+        </w:numPr>
+        <w:rPr>
+          <w:rFonts w:cs="Arial"/>
+        </w:rPr>
+      </w:pPr>
+      <w:r>
+        <w:rPr>
+          <w:rFonts w:cs="Arial"/>
+          <w:b/>
+          <w:bCs/>
+        </w:rPr>
+        <w:t xml:space="preserve">Fluxo de Exceção (5): </w:t>
+      </w:r>
+      <w:r>
+        <w:rPr>
+          <w:rFonts w:cs="Arial"/>
+        </w:rPr>
+        <w:t xml:space="preserve">As credenciais </w:t>
+      </w:r>
+      <w:r>
+        <w:rPr>
+          <w:rFonts w:cs="Arial"/>
+        </w:rPr>
+        <w:t xml:space="preserve">do </w:t>
+      </w:r>
+      <w:r>
+        <w:rPr>
+          <w:rFonts w:cs="Arial"/>
+        </w:rPr>
+        <w:t>pagamento incorreto.</w:t>
+      </w:r>
+    </w:p>
+    <w:p>
+      <w:pPr>
+        <w:pStyle w:val="PargrafodaLista"/>
+        <w:numPr>
+          <w:ilvl w:val="0"/>
+          <w:numId w:val="12"/>
+        </w:numPr>
+        <w:rPr>
+          <w:rFonts w:cs="Arial"/>
+        </w:rPr>
+      </w:pPr>
+      <w:r>
+        <w:rPr>
+          <w:rFonts w:cs="Arial"/>
+        </w:rPr>
+        <w:t>Se o aluno possuir outra forma de pagamento, prosseguir no passo 4 do fluxo principal.</w:t>
+      </w:r>
+    </w:p>
+    <w:p>
+      <w:pPr>
+        <w:rPr>
+          <w:rFonts w:ascii="Arial" w:hAnsi="Arial" w:cs="Arial"/>
+        </w:rPr>
+      </w:pPr>
+      <w:r>
+        <w:rPr>
+          <w:rFonts w:ascii="Arial" w:hAnsi="Arial" w:cs="Arial"/>
+          <w:b/>
+          <w:bCs/>
+        </w:rPr>
+        <w:t>Pós-condições:</w:t>
+      </w:r>
+    </w:p>
+    <w:p>
+      <w:pPr>
+        <w:pStyle w:val="PargrafodaLista"/>
+        <w:numPr>
+          <w:ilvl w:val="0"/>
+          <w:numId w:val="4"/>
+        </w:numPr>
+        <w:rPr>
+          <w:rFonts w:cs="Arial"/>
+        </w:rPr>
+      </w:pPr>
+      <w:r>
+        <w:rPr>
+          <w:rFonts w:cs="Arial"/>
+        </w:rPr>
+        <w:t xml:space="preserve">O </w:t>
+      </w:r>
+      <w:r>
+        <w:rPr>
+          <w:rFonts w:cs="Arial"/>
+        </w:rPr>
+        <w:t xml:space="preserve">sistema registrou o </w:t>
+      </w:r>
+      <w:r>
+        <w:rPr>
+          <w:rFonts w:cs="Arial"/>
+        </w:rPr>
+        <w:t>pagamento com sucesso.</w:t>
+      </w:r>
+    </w:p>
+    <w:p>
+      <w:pPr>
+        <w:pStyle w:val="PargrafodaLista"/>
+        <w:numPr>
+          <w:ilvl w:val="0"/>
+          <w:numId w:val="4"/>
+        </w:numPr>
+        <w:rPr>
+          <w:rFonts w:cs="Arial"/>
+        </w:rPr>
+      </w:pPr>
+      <w:r>
+        <w:rPr>
+          <w:rFonts w:cs="Arial"/>
+        </w:rPr>
+        <w:t>O aluno receberá acesso aos recursos da academia.</w:t>
+      </w:r>
+    </w:p>
+    <w:p>
+      <w:pPr>
+        <w:pStyle w:val="PargrafodaLista"/>
+        <w:numPr>
+          <w:ilvl w:val="0"/>
+          <w:numId w:val="4"/>
+        </w:numPr>
+        <w:rPr>
+          <w:rFonts w:cs="Arial"/>
+        </w:rPr>
+      </w:pPr>
+      <w:r>
+        <w:rPr>
+          <w:rFonts w:cs="Arial"/>
+        </w:rPr>
+        <w:t>O sistema atualizará o status financeiro do aluno.</w:t>
+      </w:r>
+    </w:p>
+    <w:p>
+      <w:pPr>
+        <w:rPr>
+          <w:rFonts w:ascii="Arial" w:hAnsi="Arial" w:cs="Arial"/>
+        </w:rPr>
+      </w:pPr>
+      <w:r>
+        <w:rPr>
+          <w:rFonts w:ascii="Arial" w:hAnsi="Arial" w:cs="Arial"/>
+          <w:b/>
+          <w:bCs/>
+        </w:rPr>
+        <w:lastRenderedPageBreak/>
+        <w:t>Identificador:</w:t>
+      </w:r>
+      <w:r>
+        <w:rPr>
+          <w:rFonts w:ascii="Arial" w:hAnsi="Arial" w:cs="Arial"/>
+        </w:rPr>
+        <w:t xml:space="preserve"> </w:t>
+      </w:r>
+      <w:r>
+        <w:rPr>
+          <w:rFonts w:ascii="Arial" w:hAnsi="Arial" w:cs="Arial"/>
+        </w:rPr>
+        <w:t>-</w:t>
+      </w:r>
+    </w:p>
+    <w:p>
+      <w:pPr>
+        <w:rPr>
+          <w:rFonts w:ascii="Arial" w:hAnsi="Arial" w:cs="Arial"/>
+        </w:rPr>
+      </w:pPr>
+      <w:r>
+        <w:rPr>
+          <w:rFonts w:ascii="Arial" w:hAnsi="Arial" w:cs="Arial"/>
+          <w:b/>
+          <w:bCs/>
+        </w:rPr>
+        <w:t>Nome:</w:t>
+      </w:r>
+      <w:r>
+        <w:rPr>
+          <w:rFonts w:ascii="Arial" w:hAnsi="Arial" w:cs="Arial"/>
+        </w:rPr>
+        <w:t xml:space="preserve"> </w:t>
+      </w:r>
+      <w:r>
+        <w:rPr>
+          <w:rFonts w:ascii="Arial" w:hAnsi="Arial" w:cs="Arial"/>
+        </w:rPr>
+        <w:t>Agendar Avaliação Técnica</w:t>
+      </w:r>
+    </w:p>
+    <w:p>
+      <w:pPr>
+        <w:rPr>
+          <w:rFonts w:ascii="Arial" w:hAnsi="Arial" w:cs="Arial"/>
+        </w:rPr>
+      </w:pPr>
+      <w:r>
+        <w:rPr>
+          <w:rFonts w:ascii="Arial" w:hAnsi="Arial" w:cs="Arial"/>
+          <w:b/>
+          <w:bCs/>
+        </w:rPr>
+        <w:t xml:space="preserve">Objetivo: </w:t>
+      </w:r>
+      <w:r>
+        <w:rPr>
+          <w:rFonts w:ascii="Arial" w:hAnsi="Arial" w:cs="Arial"/>
+        </w:rPr>
+        <w:t>Permitir que o</w:t>
+      </w:r>
+      <w:r>
+        <w:rPr>
+          <w:rFonts w:ascii="Arial" w:hAnsi="Arial" w:cs="Arial"/>
+        </w:rPr>
+        <w:t xml:space="preserve"> aluno possa agendar sua avaliação técnica e visualizar no sistema</w:t>
+      </w:r>
+      <w:r>
+        <w:rPr>
+          <w:rFonts w:ascii="Arial" w:hAnsi="Arial" w:cs="Arial"/>
+        </w:rPr>
+        <w:t>.</w:t>
+      </w:r>
+    </w:p>
+    <w:p>
+      <w:pPr>
+        <w:rPr>
+          <w:rFonts w:ascii="Arial" w:hAnsi="Arial" w:cs="Arial"/>
+          <w:b/>
+          <w:bCs/>
+        </w:rPr>
+      </w:pPr>
+      <w:r>
+        <w:rPr>
+          <w:rFonts w:ascii="Arial" w:hAnsi="Arial" w:cs="Arial"/>
+          <w:b/>
+          <w:bCs/>
+        </w:rPr>
+        <w:t>Atores:</w:t>
+      </w:r>
+    </w:p>
+    <w:p>
+      <w:pPr>
+        <w:pStyle w:val="PargrafodaLista"/>
+        <w:numPr>
+          <w:ilvl w:val="0"/>
+          <w:numId w:val="3"/>
+        </w:numPr>
+        <w:rPr>
+          <w:rFonts w:cs="Arial"/>
+        </w:rPr>
+      </w:pPr>
+      <w:r>
+        <w:rPr>
+          <w:rFonts w:cs="Arial"/>
+          <w:b/>
+          <w:bCs/>
+        </w:rPr>
+        <w:t>Primário:</w:t>
+      </w:r>
+      <w:r>
+        <w:rPr>
+          <w:rFonts w:cs="Arial"/>
+          <w:b/>
+          <w:bCs/>
+        </w:rPr>
+        <w:t xml:space="preserve"> </w:t>
+      </w:r>
+      <w:r>
+        <w:rPr>
+          <w:rFonts w:cs="Arial"/>
+        </w:rPr>
+        <w:t>Aluno</w:t>
+      </w:r>
+    </w:p>
+    <w:p>
+      <w:pPr>
+        <w:pStyle w:val="PargrafodaLista"/>
+        <w:numPr>
+          <w:ilvl w:val="0"/>
+          <w:numId w:val="3"/>
+        </w:numPr>
+        <w:rPr>
+          <w:rFonts w:cs="Arial"/>
+        </w:rPr>
+      </w:pPr>
+      <w:r>
+        <w:rPr>
+          <w:rFonts w:cs="Arial"/>
+          <w:b/>
+          <w:bCs/>
+        </w:rPr>
+        <w:t>Secundário:</w:t>
+      </w:r>
+      <w:r>
+        <w:rPr>
+          <w:rFonts w:cs="Arial"/>
+        </w:rPr>
+        <w:t xml:space="preserve"> Sistema</w:t>
+      </w:r>
+      <w:r>
+        <w:rPr>
+          <w:rFonts w:cs="Arial"/>
+        </w:rPr>
+        <w:t xml:space="preserve">, </w:t>
+      </w:r>
+      <w:r>
+        <w:rPr>
+          <w:rFonts w:cs="Arial"/>
+        </w:rPr>
+        <w:t>Professor</w:t>
+      </w:r>
+    </w:p>
+    <w:p>
+      <w:pPr>
+        <w:rPr>
+          <w:rFonts w:ascii="Arial" w:hAnsi="Arial" w:cs="Arial"/>
+        </w:rPr>
+      </w:pPr>
+      <w:r>
+        <w:rPr>
+          <w:rFonts w:ascii="Arial" w:hAnsi="Arial" w:cs="Arial"/>
+          <w:b/>
+          <w:bCs/>
+        </w:rPr>
+        <w:t>Pré-condições:</w:t>
+      </w:r>
+    </w:p>
+    <w:p>
+      <w:pPr>
+        <w:pStyle w:val="PargrafodaLista"/>
+        <w:numPr>
+          <w:ilvl w:val="0"/>
+          <w:numId w:val="5"/>
+        </w:numPr>
+        <w:rPr>
+          <w:rFonts w:cs="Arial"/>
+        </w:rPr>
+      </w:pPr>
+      <w:r>
+        <w:rPr>
+          <w:rFonts w:cs="Arial"/>
+        </w:rPr>
+        <w:t>O aluno deve estar cadastrado no sistema</w:t>
+      </w:r>
+      <w:r>
+        <w:rPr>
+          <w:rFonts w:cs="Arial"/>
+        </w:rPr>
+        <w:t>.</w:t>
+      </w:r>
+    </w:p>
+    <w:p>
+      <w:pPr>
+        <w:pStyle w:val="PargrafodaLista"/>
+        <w:numPr>
+          <w:ilvl w:val="0"/>
+          <w:numId w:val="5"/>
+        </w:numPr>
+        <w:rPr>
+          <w:rFonts w:cs="Arial"/>
+        </w:rPr>
+      </w:pPr>
+      <w:r>
+        <w:rPr>
+          <w:rFonts w:cs="Arial"/>
+        </w:rPr>
+        <w:t xml:space="preserve">O professor deve estar </w:t>
+      </w:r>
+      <w:r>
+        <w:rPr>
+          <w:rFonts w:cs="Arial"/>
+        </w:rPr>
+        <w:t>cadastrado no sistema com o seu horário de trabalho</w:t>
+      </w:r>
+      <w:r>
+        <w:rPr>
+          <w:rFonts w:cs="Arial"/>
+        </w:rPr>
+        <w:t xml:space="preserve"> definido</w:t>
+      </w:r>
+      <w:r>
+        <w:rPr>
+          <w:rFonts w:cs="Arial"/>
+        </w:rPr>
+        <w:t>.</w:t>
+      </w:r>
+    </w:p>
+    <w:p>
+      <w:pPr>
+        <w:rPr>
+          <w:rFonts w:ascii="Arial" w:hAnsi="Arial" w:cs="Arial"/>
+          <w:b/>
+          <w:bCs/>
+        </w:rPr>
+      </w:pPr>
+      <w:r>
+        <w:rPr>
+          <w:rFonts w:ascii="Arial" w:hAnsi="Arial" w:cs="Arial"/>
+          <w:b/>
+          <w:bCs/>
+        </w:rPr>
+        <w:t>Cenários:</w:t>
+      </w:r>
+    </w:p>
+    <w:p>
+      <w:pPr>
+        <w:pStyle w:val="PargrafodaLista"/>
+        <w:numPr>
+          <w:ilvl w:val="0"/>
+          <w:numId w:val="6"/>
+        </w:numPr>
+        <w:rPr>
+          <w:rFonts w:cs="Arial"/>
+          <w:b/>
+          <w:bCs/>
+        </w:rPr>
+      </w:pPr>
+      <w:r>
+        <w:rPr>
+          <w:rFonts w:cs="Arial"/>
+          <w:b/>
+          <w:bCs/>
+        </w:rPr>
+        <w:t>Fluxo Principal:</w:t>
+      </w:r>
+    </w:p>
+    <w:p>
+      <w:pPr>
+        <w:pStyle w:val="PargrafodaLista"/>
+        <w:numPr>
+          <w:ilvl w:val="0"/>
+          <w:numId w:val="15"/>
+        </w:numPr>
+        <w:rPr>
+          <w:rFonts w:cs="Arial"/>
+        </w:rPr>
+      </w:pPr>
+      <w:r>
+        <w:rPr>
+          <w:rFonts w:cs="Arial"/>
+        </w:rPr>
+        <w:t xml:space="preserve">O aluno </w:t>
+      </w:r>
+      <w:r>
+        <w:rPr>
+          <w:rFonts w:cs="Arial"/>
+        </w:rPr>
+        <w:t xml:space="preserve">acessa </w:t>
+      </w:r>
+      <w:r>
+        <w:rPr>
+          <w:rFonts w:cs="Arial"/>
+        </w:rPr>
+        <w:t>o sistema (</w:t>
+      </w:r>
+      <w:r>
+        <w:rPr>
+          <w:rFonts w:cs="Arial"/>
+        </w:rPr>
+        <w:t>app/site</w:t>
+      </w:r>
+      <w:r>
+        <w:rPr>
+          <w:rFonts w:cs="Arial"/>
+        </w:rPr>
+        <w:t>)</w:t>
+      </w:r>
+      <w:r>
+        <w:rPr>
+          <w:rFonts w:cs="Arial"/>
+        </w:rPr>
+        <w:t xml:space="preserve"> com</w:t>
+      </w:r>
+      <w:r>
+        <w:rPr>
+          <w:rFonts w:cs="Arial"/>
+        </w:rPr>
+        <w:t xml:space="preserve"> </w:t>
+      </w:r>
+      <w:r>
+        <w:rPr>
+          <w:rFonts w:cs="Arial"/>
+        </w:rPr>
+        <w:t>credenciais validas.</w:t>
+      </w:r>
+    </w:p>
+    <w:p>
+      <w:pPr>
+        <w:pStyle w:val="PargrafodaLista"/>
+        <w:numPr>
+          <w:ilvl w:val="0"/>
+          <w:numId w:val="15"/>
+        </w:numPr>
+        <w:rPr>
+          <w:rFonts w:cs="Arial"/>
+        </w:rPr>
+      </w:pPr>
+      <w:r>
+        <w:rPr>
+          <w:rFonts w:cs="Arial"/>
+        </w:rPr>
+        <w:t xml:space="preserve">O aluno abre a </w:t>
+      </w:r>
+      <w:r>
+        <w:rPr>
+          <w:rFonts w:cs="Arial"/>
+        </w:rPr>
+        <w:t>funcionalidade</w:t>
+      </w:r>
+      <w:r>
+        <w:rPr>
+          <w:rFonts w:cs="Arial"/>
+        </w:rPr>
+        <w:t xml:space="preserve"> de </w:t>
+      </w:r>
+      <w:r>
+        <w:rPr>
+          <w:rFonts w:cs="Arial"/>
+        </w:rPr>
+        <w:t>“</w:t>
+      </w:r>
+      <w:r>
+        <w:rPr>
+          <w:rFonts w:cs="Arial"/>
+        </w:rPr>
+        <w:t>Agendar Avaliação Técnica</w:t>
+      </w:r>
+      <w:r>
+        <w:rPr>
+          <w:rFonts w:cs="Arial"/>
+        </w:rPr>
+        <w:t>”</w:t>
+      </w:r>
+      <w:r>
+        <w:rPr>
+          <w:rFonts w:cs="Arial"/>
+        </w:rPr>
+        <w:t>.</w:t>
+      </w:r>
+    </w:p>
+    <w:p>
+      <w:pPr>
+        <w:pStyle w:val="PargrafodaLista"/>
+        <w:numPr>
+          <w:ilvl w:val="0"/>
+          <w:numId w:val="15"/>
+        </w:numPr>
+        <w:rPr>
+          <w:rFonts w:cs="Arial"/>
+        </w:rPr>
+      </w:pPr>
+      <w:r>
+        <w:rPr>
+          <w:rFonts w:cs="Arial"/>
+        </w:rPr>
+        <w:t xml:space="preserve">O sistema </w:t>
+      </w:r>
+      <w:r>
+        <w:rPr>
+          <w:rFonts w:cs="Arial"/>
+        </w:rPr>
+        <w:t>exibe</w:t>
+      </w:r>
+      <w:r>
+        <w:rPr>
+          <w:rFonts w:cs="Arial"/>
+        </w:rPr>
+        <w:t xml:space="preserve"> os professes</w:t>
+      </w:r>
+      <w:r>
+        <w:rPr>
+          <w:rFonts w:cs="Arial"/>
+        </w:rPr>
+        <w:t xml:space="preserve"> disponíveis, seus horários e datas.</w:t>
+      </w:r>
+    </w:p>
+    <w:p>
+      <w:pPr>
+        <w:pStyle w:val="PargrafodaLista"/>
+        <w:numPr>
+          <w:ilvl w:val="0"/>
+          <w:numId w:val="15"/>
+        </w:numPr>
+        <w:rPr>
+          <w:rFonts w:cs="Arial"/>
+        </w:rPr>
+      </w:pPr>
+      <w:r>
+        <w:rPr>
+          <w:rFonts w:cs="Arial"/>
+        </w:rPr>
+        <w:t xml:space="preserve">O aluno </w:t>
+      </w:r>
+      <w:r>
+        <w:rPr>
+          <w:rFonts w:cs="Arial"/>
+        </w:rPr>
+        <w:t>seleciona</w:t>
+      </w:r>
+      <w:r>
+        <w:rPr>
+          <w:rFonts w:cs="Arial"/>
+        </w:rPr>
+        <w:t xml:space="preserve"> o professor</w:t>
+      </w:r>
+      <w:r>
+        <w:rPr>
+          <w:rFonts w:cs="Arial"/>
+        </w:rPr>
+        <w:t>,</w:t>
+      </w:r>
+      <w:r>
+        <w:rPr>
+          <w:rFonts w:cs="Arial"/>
+        </w:rPr>
+        <w:t xml:space="preserve"> horário</w:t>
+      </w:r>
+      <w:r>
+        <w:rPr>
+          <w:rFonts w:cs="Arial"/>
+        </w:rPr>
+        <w:t xml:space="preserve"> e data</w:t>
+      </w:r>
+      <w:r>
+        <w:rPr>
+          <w:rFonts w:cs="Arial"/>
+        </w:rPr>
+        <w:t xml:space="preserve"> disponível</w:t>
+      </w:r>
+      <w:r>
+        <w:rPr>
+          <w:rFonts w:cs="Arial"/>
+        </w:rPr>
+        <w:t>.</w:t>
+      </w:r>
+    </w:p>
+    <w:p>
+      <w:pPr>
+        <w:pStyle w:val="PargrafodaLista"/>
+        <w:numPr>
+          <w:ilvl w:val="0"/>
+          <w:numId w:val="15"/>
+        </w:numPr>
+        <w:rPr>
+          <w:rFonts w:cs="Arial"/>
+        </w:rPr>
+      </w:pPr>
+      <w:r>
+        <w:rPr>
+          <w:rFonts w:cs="Arial"/>
+        </w:rPr>
+        <w:t>O sistema</w:t>
+      </w:r>
+      <w:r>
+        <w:rPr>
+          <w:rFonts w:cs="Arial"/>
+        </w:rPr>
+        <w:t xml:space="preserve"> confirma o agendamento e notifica o professor.</w:t>
+      </w:r>
+    </w:p>
+    <w:p>
+      <w:pPr>
+        <w:pStyle w:val="PargrafodaLista"/>
+        <w:numPr>
+          <w:ilvl w:val="0"/>
+          <w:numId w:val="15"/>
+        </w:numPr>
+        <w:rPr>
+          <w:rFonts w:cs="Arial"/>
+        </w:rPr>
+      </w:pPr>
+      <w:r>
+        <w:rPr>
+          <w:rFonts w:cs="Arial"/>
+        </w:rPr>
+        <w:t>No dia marcado, o</w:t>
+      </w:r>
+      <w:r>
+        <w:rPr>
+          <w:rFonts w:cs="Arial"/>
+        </w:rPr>
+        <w:t xml:space="preserve"> aluno </w:t>
+      </w:r>
+      <w:r>
+        <w:rPr>
+          <w:rFonts w:cs="Arial"/>
+        </w:rPr>
+        <w:t>comparece na academia para</w:t>
+      </w:r>
+      <w:r>
+        <w:rPr>
+          <w:rFonts w:cs="Arial"/>
+        </w:rPr>
+        <w:t xml:space="preserve"> a avaliação </w:t>
+      </w:r>
+      <w:r>
+        <w:rPr>
+          <w:rFonts w:cs="Arial"/>
+        </w:rPr>
+        <w:t>técnica.</w:t>
+      </w:r>
+    </w:p>
+    <w:p>
+      <w:pPr>
+        <w:pStyle w:val="PargrafodaLista"/>
+        <w:numPr>
+          <w:ilvl w:val="0"/>
+          <w:numId w:val="15"/>
+        </w:numPr>
+        <w:rPr>
+          <w:rFonts w:cs="Arial"/>
+        </w:rPr>
+      </w:pPr>
+      <w:r>
+        <w:rPr>
+          <w:rFonts w:cs="Arial"/>
+        </w:rPr>
+        <w:t>O sistema mostra para o professor o</w:t>
+      </w:r>
+      <w:r>
+        <w:rPr>
+          <w:rFonts w:cs="Arial"/>
+        </w:rPr>
+        <w:t>s alunos que tem para a avaliação do dia.</w:t>
+      </w:r>
+    </w:p>
+    <w:p>
+      <w:pPr>
+        <w:pStyle w:val="PargrafodaLista"/>
+        <w:numPr>
+          <w:ilvl w:val="0"/>
+          <w:numId w:val="15"/>
+        </w:numPr>
+        <w:rPr>
+          <w:rFonts w:cs="Arial"/>
+        </w:rPr>
+      </w:pPr>
+      <w:r>
+        <w:rPr>
+          <w:rFonts w:cs="Arial"/>
+        </w:rPr>
+        <w:t>O professor seleciona o aluno</w:t>
+      </w:r>
+      <w:r>
+        <w:rPr>
+          <w:rFonts w:cs="Arial"/>
+        </w:rPr>
+        <w:t xml:space="preserve"> e insere as informações</w:t>
+      </w:r>
+      <w:r>
+        <w:rPr>
+          <w:rFonts w:cs="Arial"/>
+        </w:rPr>
+        <w:t xml:space="preserve"> das medidas no sistema.</w:t>
+      </w:r>
+    </w:p>
+    <w:p>
+      <w:pPr>
+        <w:pStyle w:val="PargrafodaLista"/>
+        <w:numPr>
+          <w:ilvl w:val="0"/>
+          <w:numId w:val="15"/>
+        </w:numPr>
+        <w:rPr>
+          <w:rFonts w:cs="Arial"/>
+        </w:rPr>
+      </w:pPr>
+      <w:r>
+        <w:rPr>
+          <w:rFonts w:cs="Arial"/>
+        </w:rPr>
+        <w:t>O sistema registra as medições</w:t>
+      </w:r>
+      <w:r>
+        <w:rPr>
+          <w:rFonts w:cs="Arial"/>
+        </w:rPr>
+        <w:t xml:space="preserve"> e atualiza no histórico.</w:t>
+      </w:r>
+    </w:p>
+    <w:p>
+      <w:pPr>
+        <w:pStyle w:val="PargrafodaLista"/>
+        <w:numPr>
+          <w:ilvl w:val="0"/>
+          <w:numId w:val="15"/>
+        </w:numPr>
+        <w:rPr>
+          <w:rFonts w:cs="Arial"/>
+        </w:rPr>
+      </w:pPr>
+      <w:r>
+        <w:rPr>
+          <w:rFonts w:cs="Arial"/>
+        </w:rPr>
+        <w:t>O aluno pode visualizar a avaliação pelo app/site</w:t>
+      </w:r>
+    </w:p>
+    <w:p>
+      <w:pPr>
+        <w:pStyle w:val="PargrafodaLista"/>
+        <w:numPr>
+          <w:ilvl w:val="0"/>
+          <w:numId w:val="6"/>
+        </w:numPr>
+        <w:rPr>
+          <w:rFonts w:cs="Arial"/>
+        </w:rPr>
+      </w:pPr>
+      <w:r>
+        <w:rPr>
+          <w:rFonts w:cs="Arial"/>
+          <w:b/>
+          <w:bCs/>
+        </w:rPr>
+        <w:t>Fluxo Alternativo (3):</w:t>
+      </w:r>
+      <w:r>
+        <w:rPr>
+          <w:rFonts w:cs="Arial"/>
+        </w:rPr>
+        <w:t xml:space="preserve"> Não encontra professor disponível.</w:t>
+      </w:r>
+    </w:p>
+    <w:p>
+      <w:pPr>
+        <w:pStyle w:val="PargrafodaLista"/>
+        <w:numPr>
+          <w:ilvl w:val="1"/>
+          <w:numId w:val="6"/>
+        </w:numPr>
+        <w:rPr>
+          <w:rFonts w:cs="Arial"/>
+        </w:rPr>
+      </w:pPr>
+      <w:r>
+        <w:rPr>
+          <w:rFonts w:cs="Arial"/>
+        </w:rPr>
+        <w:t>O sistema envia uma mensagem ao aluno que não possui horário no momento</w:t>
+      </w:r>
+    </w:p>
+    <w:p>
+      <w:pPr>
+        <w:pStyle w:val="PargrafodaLista"/>
+        <w:numPr>
+          <w:ilvl w:val="0"/>
+          <w:numId w:val="6"/>
+        </w:numPr>
+        <w:rPr>
+          <w:rFonts w:cs="Arial"/>
+        </w:rPr>
+      </w:pPr>
+      <w:r>
+        <w:rPr>
+          <w:rFonts w:cs="Arial"/>
+          <w:b/>
+          <w:bCs/>
+        </w:rPr>
+        <w:t>Fluxo de Exceção (</w:t>
+      </w:r>
+      <w:r>
+        <w:rPr>
+          <w:rFonts w:cs="Arial"/>
+          <w:b/>
+          <w:bCs/>
+        </w:rPr>
+        <w:t>5</w:t>
+      </w:r>
+      <w:r>
+        <w:rPr>
+          <w:rFonts w:cs="Arial"/>
+          <w:b/>
+          <w:bCs/>
+        </w:rPr>
+        <w:t>):</w:t>
+      </w:r>
+      <w:r>
+        <w:rPr>
+          <w:rFonts w:cs="Arial"/>
+          <w:b/>
+          <w:bCs/>
+        </w:rPr>
+        <w:t xml:space="preserve"> </w:t>
+      </w:r>
+      <w:r>
+        <w:rPr>
+          <w:rFonts w:cs="Arial"/>
+        </w:rPr>
+        <w:t xml:space="preserve">O sistema verifica novamente e não </w:t>
+      </w:r>
+      <w:r>
+        <w:rPr>
+          <w:rFonts w:cs="Arial"/>
+        </w:rPr>
+        <w:t>há</w:t>
+      </w:r>
+      <w:r>
+        <w:rPr>
+          <w:rFonts w:cs="Arial"/>
+        </w:rPr>
+        <w:t xml:space="preserve"> disponibilidade.</w:t>
+      </w:r>
+    </w:p>
+    <w:p>
+      <w:pPr>
+        <w:pStyle w:val="PargrafodaLista"/>
+        <w:numPr>
+          <w:ilvl w:val="1"/>
+          <w:numId w:val="6"/>
+        </w:numPr>
+        <w:rPr>
+          <w:rFonts w:cs="Arial"/>
+        </w:rPr>
+      </w:pPr>
+      <w:r>
+        <w:rPr>
+          <w:rFonts w:cs="Arial"/>
+        </w:rPr>
+        <w:t>O sistema envia uma mensagem de indisponibilidade do professor.</w:t>
+      </w:r>
+    </w:p>
+    <w:p>
+      <w:pPr>
+        <w:pStyle w:val="PargrafodaLista"/>
+        <w:numPr>
+          <w:ilvl w:val="1"/>
+          <w:numId w:val="6"/>
+        </w:numPr>
+        <w:rPr>
+          <w:rFonts w:cs="Arial"/>
+        </w:rPr>
+      </w:pPr>
+      <w:r>
+        <w:rPr>
+          <w:rFonts w:cs="Arial"/>
+        </w:rPr>
+        <w:t>Prosseguir para o passo 3 do Fluxo Principal.</w:t>
+      </w:r>
+    </w:p>
+    <w:p>
+      <w:pPr>
+        <w:pStyle w:val="PargrafodaLista"/>
+        <w:numPr>
+          <w:ilvl w:val="0"/>
+          <w:numId w:val="16"/>
+        </w:numPr>
+        <w:rPr>
+          <w:rFonts w:cs="Arial"/>
+        </w:rPr>
+      </w:pPr>
+      <w:r>
+        <w:rPr>
+          <w:rFonts w:cs="Arial"/>
+          <w:b/>
+          <w:bCs/>
+        </w:rPr>
+        <w:t>Fluxo de Exceção (</w:t>
+      </w:r>
+      <w:r>
+        <w:rPr>
+          <w:rFonts w:cs="Arial"/>
+          <w:b/>
+          <w:bCs/>
+        </w:rPr>
+        <w:t>6</w:t>
+      </w:r>
+      <w:r>
+        <w:rPr>
+          <w:rFonts w:cs="Arial"/>
+          <w:b/>
+          <w:bCs/>
+        </w:rPr>
+        <w:t>):</w:t>
+      </w:r>
+      <w:r>
+        <w:rPr>
+          <w:rFonts w:cs="Arial"/>
+        </w:rPr>
+        <w:t xml:space="preserve"> O aluno não compareceu na avaliação.</w:t>
+      </w:r>
+    </w:p>
+    <w:p>
+      <w:pPr>
+        <w:pStyle w:val="PargrafodaLista"/>
+        <w:numPr>
+          <w:ilvl w:val="1"/>
+          <w:numId w:val="16"/>
+        </w:numPr>
+        <w:rPr>
+          <w:rFonts w:cs="Arial"/>
+        </w:rPr>
+      </w:pPr>
+      <w:r>
+        <w:rPr>
+          <w:rFonts w:cs="Arial"/>
+        </w:rPr>
+        <w:t xml:space="preserve">O </w:t>
+      </w:r>
+      <w:r>
+        <w:rPr>
+          <w:rFonts w:cs="Arial"/>
+        </w:rPr>
+        <w:t xml:space="preserve">sistema </w:t>
+      </w:r>
+      <w:r>
+        <w:rPr>
+          <w:rFonts w:cs="Arial"/>
+        </w:rPr>
+        <w:t>registra o não comparecimento, caso tenha motivo, registrar o motivo e mantém o histórico atualizado para controle.</w:t>
+      </w:r>
+    </w:p>
+    <w:p>
+      <w:pPr>
+        <w:pStyle w:val="PargrafodaLista"/>
+        <w:numPr>
+          <w:ilvl w:val="0"/>
+          <w:numId w:val="16"/>
+        </w:numPr>
+        <w:rPr>
+          <w:rFonts w:cs="Arial"/>
+        </w:rPr>
+      </w:pPr>
+      <w:r>
+        <w:rPr>
+          <w:rFonts w:cs="Arial"/>
+          <w:b/>
+          <w:bCs/>
+        </w:rPr>
+        <w:t>Fluxo de Exceção</w:t>
+      </w:r>
+      <w:r>
+        <w:rPr>
+          <w:rFonts w:cs="Arial"/>
+          <w:b/>
+          <w:bCs/>
+        </w:rPr>
+        <w:t xml:space="preserve"> (2)</w:t>
+      </w:r>
+      <w:r>
+        <w:rPr>
+          <w:rFonts w:cs="Arial"/>
+          <w:b/>
+          <w:bCs/>
+        </w:rPr>
+        <w:t xml:space="preserve">: </w:t>
+      </w:r>
+      <w:r>
+        <w:rPr>
+          <w:rFonts w:cs="Arial"/>
+        </w:rPr>
+        <w:t xml:space="preserve">O aluno </w:t>
+      </w:r>
+      <w:r>
+        <w:rPr>
+          <w:rFonts w:cs="Arial"/>
+        </w:rPr>
+        <w:t>cancela a avaliação.</w:t>
+      </w:r>
+    </w:p>
+    <w:p>
+      <w:pPr>
+        <w:pStyle w:val="PargrafodaLista"/>
+        <w:numPr>
+          <w:ilvl w:val="1"/>
+          <w:numId w:val="16"/>
+        </w:numPr>
+        <w:rPr>
+          <w:rFonts w:cs="Arial"/>
+        </w:rPr>
+      </w:pPr>
+      <w:r>
+        <w:rPr>
+          <w:rFonts w:cs="Arial"/>
+        </w:rPr>
+        <w:t>Caso o aluno possui avaliação, o sistema exibirá somente a avaliação</w:t>
+      </w:r>
+      <w:r>
+        <w:rPr>
+          <w:rFonts w:cs="Arial"/>
+        </w:rPr>
+        <w:t xml:space="preserve"> e não permitirá que marque uma avaliação</w:t>
+      </w:r>
+      <w:r>
+        <w:rPr>
+          <w:rFonts w:cs="Arial"/>
+        </w:rPr>
+        <w:t>.</w:t>
+      </w:r>
+    </w:p>
+    <w:p>
+      <w:pPr>
+        <w:pStyle w:val="PargrafodaLista"/>
+        <w:numPr>
+          <w:ilvl w:val="1"/>
+          <w:numId w:val="16"/>
+        </w:numPr>
+        <w:rPr>
+          <w:rFonts w:cs="Arial"/>
+        </w:rPr>
+      </w:pPr>
+      <w:r>
+        <w:rPr>
+          <w:rFonts w:cs="Arial"/>
+        </w:rPr>
+        <w:t xml:space="preserve">O aluno </w:t>
+      </w:r>
+      <w:r>
+        <w:rPr>
+          <w:rFonts w:cs="Arial"/>
+        </w:rPr>
+        <w:t>cancela a avaliação.</w:t>
+      </w:r>
+    </w:p>
+    <w:p>
+      <w:r>
+        <w:rPr>
+          <w:rFonts w:ascii="Arial" w:hAnsi="Arial" w:cs="Arial"/>
+          <w:b/>
+          <w:bCs/>
+        </w:rPr>
+        <w:t>Pós-condições</w:t>
+      </w:r>
+      <w:r>
+        <w:t>:</w:t>
+      </w:r>
+    </w:p>
+    <w:p>
+      <w:pPr>
+        <w:pStyle w:val="PargrafodaLista"/>
+        <w:numPr>
+          <w:ilvl w:val="0"/>
+          <w:numId w:val="18"/>
+        </w:numPr>
+      </w:pPr>
+      <w:r>
+        <w:lastRenderedPageBreak/>
+        <w:t>Os resultados da avaliação técnica são registrados e vinculados com o histórico do aluno.</w:t>
+      </w:r>
+    </w:p>
+    <w:p>
+      <w:pPr>
+        <w:pStyle w:val="PargrafodaLista"/>
+        <w:numPr>
+          <w:ilvl w:val="0"/>
+          <w:numId w:val="17"/>
+        </w:numPr>
+      </w:pPr>
+      <w:r>
+        <w:t>O professor tem controle das avaliações realizadas para futuras análises.</w:t>
+      </w:r>
+    </w:p>
     <w:sectPr>
       <w:pgSz w:w="11906" w:h="16838"/>
       <w:pgMar w:top="1417" w:right="1701" w:bottom="1417" w:left="1701" w:header="708" w:footer="708" w:gutter="0"/>
@@ -1059,6 +3065,1891 @@
     </w:sectPr>
   </w:body>
 </w:document>
+</file>
+
+<file path=word/numbering.xml><?xml version="1.0" encoding="utf-8"?>
+<w:numbering xmlns:wpc="http://schemas.microsoft.com/office/word/2010/wordprocessingCanvas" xmlns:cx="http://schemas.microsoft.com/office/drawing/2014/chartex" xmlns:cx1="http://schemas.microsoft.com/office/drawing/2015/9/8/chartex" xmlns:cx2="http://schemas.microsoft.com/office/drawing/2015/10/21/chartex" xmlns:cx3="http://schemas.microsoft.com/office/drawing/2016/5/9/chartex" xmlns:cx4="http://schemas.microsoft.com/office/drawing/2016/5/10/chartex" xmlns:cx5="http://schemas.microsoft.com/office/drawing/2016/5/11/chartex" xmlns:cx6="http://schemas.microsoft.com/office/drawing/2016/5/12/chartex" xmlns:cx7="http://schemas.microsoft.com/office/drawing/2016/5/13/chartex" xmlns:cx8="http://schemas.microsoft.com/office/drawing/2016/5/14/chartex" xmlns:mc="http://schemas.openxmlformats.org/markup-compatibility/2006" xmlns:aink="http://schemas.microsoft.com/office/drawing/2016/ink" xmlns:am3d="http://schemas.microsoft.com/office/drawing/2017/model3d" xmlns:o="urn:schemas-microsoft-com:office:office" xmlns:r="http://schemas.openxmlformats.org/officeDocument/2006/relationships" xmlns:m="http://schemas.openxmlformats.org/officeDocument/2006/math" xmlns:v="urn:schemas-microsoft-com:vml" xmlns:wp14="http://schemas.microsoft.com/office/word/2010/wordprocessingDrawing" xmlns:wp="http://schemas.openxmlformats.org/drawingml/2006/wordprocessingDrawing" xmlns:w10="urn:schemas-microsoft-com:office:word" xmlns:w="http://schemas.openxmlformats.org/wordprocessingml/2006/main" xmlns:w14="http://schemas.microsoft.com/office/word/2010/wordml" xmlns:w15="http://schemas.microsoft.com/office/word/2012/wordml" xmlns:w16cex="http://schemas.microsoft.com/office/word/2018/wordml/cex" xmlns:w16cid="http://schemas.microsoft.com/office/word/2016/wordml/cid" xmlns:w16="http://schemas.microsoft.com/office/word/2018/wordml" xmlns:w16sdtdh="http://schemas.microsoft.com/office/word/2020/wordml/sdtdatahash" xmlns:w16se="http://schemas.microsoft.com/office/word/2015/wordml/symex" xmlns:wpg="http://schemas.microsoft.com/office/word/2010/wordprocessingGroup" xmlns:wpi="http://schemas.microsoft.com/office/word/2010/wordprocessingInk" xmlns:wne="http://schemas.microsoft.com/office/word/2006/wordml" xmlns:wps="http://schemas.microsoft.com/office/word/2010/wordprocessingShape" mc:Ignorable="w14 w15 w16se w16cid w16 w16cex w16sdtdh wp14">
+  <w:abstractNum w:abstractNumId="0" w15:restartNumberingAfterBreak="0">
+    <w:nsid w:val="0E7146DE"/>
+    <w:multiLevelType w:val="hybridMultilevel"/>
+    <w:tmpl w:val="E0C0E408"/>
+    <w:lvl w:ilvl="0" w:tplc="04160001">
+      <w:start w:val="1"/>
+      <w:numFmt w:val="bullet"/>
+      <w:lvlText w:val=""/>
+      <w:lvlJc w:val="left"/>
+      <w:pPr>
+        <w:ind w:left="720" w:hanging="360"/>
+      </w:pPr>
+      <w:rPr>
+        <w:rFonts w:ascii="Symbol" w:hAnsi="Symbol" w:hint="default"/>
+      </w:rPr>
+    </w:lvl>
+    <w:lvl w:ilvl="1" w:tplc="04160003" w:tentative="1">
+      <w:start w:val="1"/>
+      <w:numFmt w:val="bullet"/>
+      <w:lvlText w:val="o"/>
+      <w:lvlJc w:val="left"/>
+      <w:pPr>
+        <w:ind w:left="1440" w:hanging="360"/>
+      </w:pPr>
+      <w:rPr>
+        <w:rFonts w:ascii="Courier New" w:hAnsi="Courier New" w:cs="Courier New" w:hint="default"/>
+      </w:rPr>
+    </w:lvl>
+    <w:lvl w:ilvl="2" w:tplc="04160005" w:tentative="1">
+      <w:start w:val="1"/>
+      <w:numFmt w:val="bullet"/>
+      <w:lvlText w:val=""/>
+      <w:lvlJc w:val="left"/>
+      <w:pPr>
+        <w:ind w:left="2160" w:hanging="360"/>
+      </w:pPr>
+      <w:rPr>
+        <w:rFonts w:ascii="Wingdings" w:hAnsi="Wingdings" w:hint="default"/>
+      </w:rPr>
+    </w:lvl>
+    <w:lvl w:ilvl="3" w:tplc="04160001" w:tentative="1">
+      <w:start w:val="1"/>
+      <w:numFmt w:val="bullet"/>
+      <w:lvlText w:val=""/>
+      <w:lvlJc w:val="left"/>
+      <w:pPr>
+        <w:ind w:left="2880" w:hanging="360"/>
+      </w:pPr>
+      <w:rPr>
+        <w:rFonts w:ascii="Symbol" w:hAnsi="Symbol" w:hint="default"/>
+      </w:rPr>
+    </w:lvl>
+    <w:lvl w:ilvl="4" w:tplc="04160003" w:tentative="1">
+      <w:start w:val="1"/>
+      <w:numFmt w:val="bullet"/>
+      <w:lvlText w:val="o"/>
+      <w:lvlJc w:val="left"/>
+      <w:pPr>
+        <w:ind w:left="3600" w:hanging="360"/>
+      </w:pPr>
+      <w:rPr>
+        <w:rFonts w:ascii="Courier New" w:hAnsi="Courier New" w:cs="Courier New" w:hint="default"/>
+      </w:rPr>
+    </w:lvl>
+    <w:lvl w:ilvl="5" w:tplc="04160005" w:tentative="1">
+      <w:start w:val="1"/>
+      <w:numFmt w:val="bullet"/>
+      <w:lvlText w:val=""/>
+      <w:lvlJc w:val="left"/>
+      <w:pPr>
+        <w:ind w:left="4320" w:hanging="360"/>
+      </w:pPr>
+      <w:rPr>
+        <w:rFonts w:ascii="Wingdings" w:hAnsi="Wingdings" w:hint="default"/>
+      </w:rPr>
+    </w:lvl>
+    <w:lvl w:ilvl="6" w:tplc="04160001" w:tentative="1">
+      <w:start w:val="1"/>
+      <w:numFmt w:val="bullet"/>
+      <w:lvlText w:val=""/>
+      <w:lvlJc w:val="left"/>
+      <w:pPr>
+        <w:ind w:left="5040" w:hanging="360"/>
+      </w:pPr>
+      <w:rPr>
+        <w:rFonts w:ascii="Symbol" w:hAnsi="Symbol" w:hint="default"/>
+      </w:rPr>
+    </w:lvl>
+    <w:lvl w:ilvl="7" w:tplc="04160003" w:tentative="1">
+      <w:start w:val="1"/>
+      <w:numFmt w:val="bullet"/>
+      <w:lvlText w:val="o"/>
+      <w:lvlJc w:val="left"/>
+      <w:pPr>
+        <w:ind w:left="5760" w:hanging="360"/>
+      </w:pPr>
+      <w:rPr>
+        <w:rFonts w:ascii="Courier New" w:hAnsi="Courier New" w:cs="Courier New" w:hint="default"/>
+      </w:rPr>
+    </w:lvl>
+    <w:lvl w:ilvl="8" w:tplc="04160005" w:tentative="1">
+      <w:start w:val="1"/>
+      <w:numFmt w:val="bullet"/>
+      <w:lvlText w:val=""/>
+      <w:lvlJc w:val="left"/>
+      <w:pPr>
+        <w:ind w:left="6480" w:hanging="360"/>
+      </w:pPr>
+      <w:rPr>
+        <w:rFonts w:ascii="Wingdings" w:hAnsi="Wingdings" w:hint="default"/>
+      </w:rPr>
+    </w:lvl>
+  </w:abstractNum>
+  <w:abstractNum w:abstractNumId="1" w15:restartNumberingAfterBreak="0">
+    <w:nsid w:val="0FAC6BAA"/>
+    <w:multiLevelType w:val="hybridMultilevel"/>
+    <w:tmpl w:val="231420B8"/>
+    <w:lvl w:ilvl="0" w:tplc="04160001">
+      <w:start w:val="1"/>
+      <w:numFmt w:val="bullet"/>
+      <w:lvlText w:val=""/>
+      <w:lvlJc w:val="left"/>
+      <w:pPr>
+        <w:ind w:left="720" w:hanging="360"/>
+      </w:pPr>
+      <w:rPr>
+        <w:rFonts w:ascii="Symbol" w:hAnsi="Symbol" w:hint="default"/>
+      </w:rPr>
+    </w:lvl>
+    <w:lvl w:ilvl="1" w:tplc="04160019">
+      <w:start w:val="1"/>
+      <w:numFmt w:val="lowerLetter"/>
+      <w:lvlText w:val="%2."/>
+      <w:lvlJc w:val="left"/>
+      <w:pPr>
+        <w:ind w:left="1440" w:hanging="360"/>
+      </w:pPr>
+      <w:rPr>
+        <w:rFonts w:hint="default"/>
+        <w:b w:val="0"/>
+        <w:bCs w:val="0"/>
+      </w:rPr>
+    </w:lvl>
+    <w:lvl w:ilvl="2" w:tplc="04160005" w:tentative="1">
+      <w:start w:val="1"/>
+      <w:numFmt w:val="bullet"/>
+      <w:lvlText w:val=""/>
+      <w:lvlJc w:val="left"/>
+      <w:pPr>
+        <w:ind w:left="2160" w:hanging="360"/>
+      </w:pPr>
+      <w:rPr>
+        <w:rFonts w:ascii="Wingdings" w:hAnsi="Wingdings" w:hint="default"/>
+      </w:rPr>
+    </w:lvl>
+    <w:lvl w:ilvl="3" w:tplc="04160001" w:tentative="1">
+      <w:start w:val="1"/>
+      <w:numFmt w:val="bullet"/>
+      <w:lvlText w:val=""/>
+      <w:lvlJc w:val="left"/>
+      <w:pPr>
+        <w:ind w:left="2880" w:hanging="360"/>
+      </w:pPr>
+      <w:rPr>
+        <w:rFonts w:ascii="Symbol" w:hAnsi="Symbol" w:hint="default"/>
+      </w:rPr>
+    </w:lvl>
+    <w:lvl w:ilvl="4" w:tplc="04160003" w:tentative="1">
+      <w:start w:val="1"/>
+      <w:numFmt w:val="bullet"/>
+      <w:lvlText w:val="o"/>
+      <w:lvlJc w:val="left"/>
+      <w:pPr>
+        <w:ind w:left="3600" w:hanging="360"/>
+      </w:pPr>
+      <w:rPr>
+        <w:rFonts w:ascii="Courier New" w:hAnsi="Courier New" w:cs="Courier New" w:hint="default"/>
+      </w:rPr>
+    </w:lvl>
+    <w:lvl w:ilvl="5" w:tplc="04160005" w:tentative="1">
+      <w:start w:val="1"/>
+      <w:numFmt w:val="bullet"/>
+      <w:lvlText w:val=""/>
+      <w:lvlJc w:val="left"/>
+      <w:pPr>
+        <w:ind w:left="4320" w:hanging="360"/>
+      </w:pPr>
+      <w:rPr>
+        <w:rFonts w:ascii="Wingdings" w:hAnsi="Wingdings" w:hint="default"/>
+      </w:rPr>
+    </w:lvl>
+    <w:lvl w:ilvl="6" w:tplc="04160001" w:tentative="1">
+      <w:start w:val="1"/>
+      <w:numFmt w:val="bullet"/>
+      <w:lvlText w:val=""/>
+      <w:lvlJc w:val="left"/>
+      <w:pPr>
+        <w:ind w:left="5040" w:hanging="360"/>
+      </w:pPr>
+      <w:rPr>
+        <w:rFonts w:ascii="Symbol" w:hAnsi="Symbol" w:hint="default"/>
+      </w:rPr>
+    </w:lvl>
+    <w:lvl w:ilvl="7" w:tplc="04160003" w:tentative="1">
+      <w:start w:val="1"/>
+      <w:numFmt w:val="bullet"/>
+      <w:lvlText w:val="o"/>
+      <w:lvlJc w:val="left"/>
+      <w:pPr>
+        <w:ind w:left="5760" w:hanging="360"/>
+      </w:pPr>
+      <w:rPr>
+        <w:rFonts w:ascii="Courier New" w:hAnsi="Courier New" w:cs="Courier New" w:hint="default"/>
+      </w:rPr>
+    </w:lvl>
+    <w:lvl w:ilvl="8" w:tplc="04160005" w:tentative="1">
+      <w:start w:val="1"/>
+      <w:numFmt w:val="bullet"/>
+      <w:lvlText w:val=""/>
+      <w:lvlJc w:val="left"/>
+      <w:pPr>
+        <w:ind w:left="6480" w:hanging="360"/>
+      </w:pPr>
+      <w:rPr>
+        <w:rFonts w:ascii="Wingdings" w:hAnsi="Wingdings" w:hint="default"/>
+      </w:rPr>
+    </w:lvl>
+  </w:abstractNum>
+  <w:abstractNum w:abstractNumId="2" w15:restartNumberingAfterBreak="0">
+    <w:nsid w:val="1C301A9D"/>
+    <w:multiLevelType w:val="hybridMultilevel"/>
+    <w:tmpl w:val="A22CFA0E"/>
+    <w:lvl w:ilvl="0" w:tplc="04160001">
+      <w:start w:val="1"/>
+      <w:numFmt w:val="bullet"/>
+      <w:lvlText w:val=""/>
+      <w:lvlJc w:val="left"/>
+      <w:pPr>
+        <w:ind w:left="720" w:hanging="360"/>
+      </w:pPr>
+      <w:rPr>
+        <w:rFonts w:ascii="Symbol" w:hAnsi="Symbol" w:hint="default"/>
+      </w:rPr>
+    </w:lvl>
+    <w:lvl w:ilvl="1" w:tplc="0416000F">
+      <w:start w:val="1"/>
+      <w:numFmt w:val="decimal"/>
+      <w:lvlText w:val="%2."/>
+      <w:lvlJc w:val="left"/>
+      <w:pPr>
+        <w:ind w:left="1440" w:hanging="360"/>
+      </w:pPr>
+      <w:rPr>
+        <w:rFonts w:hint="default"/>
+      </w:rPr>
+    </w:lvl>
+    <w:lvl w:ilvl="2" w:tplc="04160005" w:tentative="1">
+      <w:start w:val="1"/>
+      <w:numFmt w:val="bullet"/>
+      <w:lvlText w:val=""/>
+      <w:lvlJc w:val="left"/>
+      <w:pPr>
+        <w:ind w:left="2160" w:hanging="360"/>
+      </w:pPr>
+      <w:rPr>
+        <w:rFonts w:ascii="Wingdings" w:hAnsi="Wingdings" w:hint="default"/>
+      </w:rPr>
+    </w:lvl>
+    <w:lvl w:ilvl="3" w:tplc="04160001" w:tentative="1">
+      <w:start w:val="1"/>
+      <w:numFmt w:val="bullet"/>
+      <w:lvlText w:val=""/>
+      <w:lvlJc w:val="left"/>
+      <w:pPr>
+        <w:ind w:left="2880" w:hanging="360"/>
+      </w:pPr>
+      <w:rPr>
+        <w:rFonts w:ascii="Symbol" w:hAnsi="Symbol" w:hint="default"/>
+      </w:rPr>
+    </w:lvl>
+    <w:lvl w:ilvl="4" w:tplc="04160003" w:tentative="1">
+      <w:start w:val="1"/>
+      <w:numFmt w:val="bullet"/>
+      <w:lvlText w:val="o"/>
+      <w:lvlJc w:val="left"/>
+      <w:pPr>
+        <w:ind w:left="3600" w:hanging="360"/>
+      </w:pPr>
+      <w:rPr>
+        <w:rFonts w:ascii="Courier New" w:hAnsi="Courier New" w:cs="Courier New" w:hint="default"/>
+      </w:rPr>
+    </w:lvl>
+    <w:lvl w:ilvl="5" w:tplc="04160005" w:tentative="1">
+      <w:start w:val="1"/>
+      <w:numFmt w:val="bullet"/>
+      <w:lvlText w:val=""/>
+      <w:lvlJc w:val="left"/>
+      <w:pPr>
+        <w:ind w:left="4320" w:hanging="360"/>
+      </w:pPr>
+      <w:rPr>
+        <w:rFonts w:ascii="Wingdings" w:hAnsi="Wingdings" w:hint="default"/>
+      </w:rPr>
+    </w:lvl>
+    <w:lvl w:ilvl="6" w:tplc="04160001" w:tentative="1">
+      <w:start w:val="1"/>
+      <w:numFmt w:val="bullet"/>
+      <w:lvlText w:val=""/>
+      <w:lvlJc w:val="left"/>
+      <w:pPr>
+        <w:ind w:left="5040" w:hanging="360"/>
+      </w:pPr>
+      <w:rPr>
+        <w:rFonts w:ascii="Symbol" w:hAnsi="Symbol" w:hint="default"/>
+      </w:rPr>
+    </w:lvl>
+    <w:lvl w:ilvl="7" w:tplc="04160003" w:tentative="1">
+      <w:start w:val="1"/>
+      <w:numFmt w:val="bullet"/>
+      <w:lvlText w:val="o"/>
+      <w:lvlJc w:val="left"/>
+      <w:pPr>
+        <w:ind w:left="5760" w:hanging="360"/>
+      </w:pPr>
+      <w:rPr>
+        <w:rFonts w:ascii="Courier New" w:hAnsi="Courier New" w:cs="Courier New" w:hint="default"/>
+      </w:rPr>
+    </w:lvl>
+    <w:lvl w:ilvl="8" w:tplc="04160005" w:tentative="1">
+      <w:start w:val="1"/>
+      <w:numFmt w:val="bullet"/>
+      <w:lvlText w:val=""/>
+      <w:lvlJc w:val="left"/>
+      <w:pPr>
+        <w:ind w:left="6480" w:hanging="360"/>
+      </w:pPr>
+      <w:rPr>
+        <w:rFonts w:ascii="Wingdings" w:hAnsi="Wingdings" w:hint="default"/>
+      </w:rPr>
+    </w:lvl>
+  </w:abstractNum>
+  <w:abstractNum w:abstractNumId="3" w15:restartNumberingAfterBreak="0">
+    <w:nsid w:val="21933632"/>
+    <w:multiLevelType w:val="hybridMultilevel"/>
+    <w:tmpl w:val="D8DACA60"/>
+    <w:lvl w:ilvl="0" w:tplc="04160001">
+      <w:start w:val="1"/>
+      <w:numFmt w:val="bullet"/>
+      <w:lvlText w:val=""/>
+      <w:lvlJc w:val="left"/>
+      <w:pPr>
+        <w:ind w:left="720" w:hanging="360"/>
+      </w:pPr>
+      <w:rPr>
+        <w:rFonts w:ascii="Symbol" w:hAnsi="Symbol" w:hint="default"/>
+      </w:rPr>
+    </w:lvl>
+    <w:lvl w:ilvl="1" w:tplc="04160003" w:tentative="1">
+      <w:start w:val="1"/>
+      <w:numFmt w:val="bullet"/>
+      <w:lvlText w:val="o"/>
+      <w:lvlJc w:val="left"/>
+      <w:pPr>
+        <w:ind w:left="1440" w:hanging="360"/>
+      </w:pPr>
+      <w:rPr>
+        <w:rFonts w:ascii="Courier New" w:hAnsi="Courier New" w:cs="Courier New" w:hint="default"/>
+      </w:rPr>
+    </w:lvl>
+    <w:lvl w:ilvl="2" w:tplc="04160005" w:tentative="1">
+      <w:start w:val="1"/>
+      <w:numFmt w:val="bullet"/>
+      <w:lvlText w:val=""/>
+      <w:lvlJc w:val="left"/>
+      <w:pPr>
+        <w:ind w:left="2160" w:hanging="360"/>
+      </w:pPr>
+      <w:rPr>
+        <w:rFonts w:ascii="Wingdings" w:hAnsi="Wingdings" w:hint="default"/>
+      </w:rPr>
+    </w:lvl>
+    <w:lvl w:ilvl="3" w:tplc="04160001" w:tentative="1">
+      <w:start w:val="1"/>
+      <w:numFmt w:val="bullet"/>
+      <w:lvlText w:val=""/>
+      <w:lvlJc w:val="left"/>
+      <w:pPr>
+        <w:ind w:left="2880" w:hanging="360"/>
+      </w:pPr>
+      <w:rPr>
+        <w:rFonts w:ascii="Symbol" w:hAnsi="Symbol" w:hint="default"/>
+      </w:rPr>
+    </w:lvl>
+    <w:lvl w:ilvl="4" w:tplc="04160003" w:tentative="1">
+      <w:start w:val="1"/>
+      <w:numFmt w:val="bullet"/>
+      <w:lvlText w:val="o"/>
+      <w:lvlJc w:val="left"/>
+      <w:pPr>
+        <w:ind w:left="3600" w:hanging="360"/>
+      </w:pPr>
+      <w:rPr>
+        <w:rFonts w:ascii="Courier New" w:hAnsi="Courier New" w:cs="Courier New" w:hint="default"/>
+      </w:rPr>
+    </w:lvl>
+    <w:lvl w:ilvl="5" w:tplc="04160005" w:tentative="1">
+      <w:start w:val="1"/>
+      <w:numFmt w:val="bullet"/>
+      <w:lvlText w:val=""/>
+      <w:lvlJc w:val="left"/>
+      <w:pPr>
+        <w:ind w:left="4320" w:hanging="360"/>
+      </w:pPr>
+      <w:rPr>
+        <w:rFonts w:ascii="Wingdings" w:hAnsi="Wingdings" w:hint="default"/>
+      </w:rPr>
+    </w:lvl>
+    <w:lvl w:ilvl="6" w:tplc="04160001" w:tentative="1">
+      <w:start w:val="1"/>
+      <w:numFmt w:val="bullet"/>
+      <w:lvlText w:val=""/>
+      <w:lvlJc w:val="left"/>
+      <w:pPr>
+        <w:ind w:left="5040" w:hanging="360"/>
+      </w:pPr>
+      <w:rPr>
+        <w:rFonts w:ascii="Symbol" w:hAnsi="Symbol" w:hint="default"/>
+      </w:rPr>
+    </w:lvl>
+    <w:lvl w:ilvl="7" w:tplc="04160003" w:tentative="1">
+      <w:start w:val="1"/>
+      <w:numFmt w:val="bullet"/>
+      <w:lvlText w:val="o"/>
+      <w:lvlJc w:val="left"/>
+      <w:pPr>
+        <w:ind w:left="5760" w:hanging="360"/>
+      </w:pPr>
+      <w:rPr>
+        <w:rFonts w:ascii="Courier New" w:hAnsi="Courier New" w:cs="Courier New" w:hint="default"/>
+      </w:rPr>
+    </w:lvl>
+    <w:lvl w:ilvl="8" w:tplc="04160005" w:tentative="1">
+      <w:start w:val="1"/>
+      <w:numFmt w:val="bullet"/>
+      <w:lvlText w:val=""/>
+      <w:lvlJc w:val="left"/>
+      <w:pPr>
+        <w:ind w:left="6480" w:hanging="360"/>
+      </w:pPr>
+      <w:rPr>
+        <w:rFonts w:ascii="Wingdings" w:hAnsi="Wingdings" w:hint="default"/>
+      </w:rPr>
+    </w:lvl>
+  </w:abstractNum>
+  <w:abstractNum w:abstractNumId="4" w15:restartNumberingAfterBreak="0">
+    <w:nsid w:val="273C67E6"/>
+    <w:multiLevelType w:val="hybridMultilevel"/>
+    <w:tmpl w:val="F3A832F8"/>
+    <w:lvl w:ilvl="0" w:tplc="04160001">
+      <w:start w:val="1"/>
+      <w:numFmt w:val="bullet"/>
+      <w:lvlText w:val=""/>
+      <w:lvlJc w:val="left"/>
+      <w:pPr>
+        <w:ind w:left="720" w:hanging="360"/>
+      </w:pPr>
+      <w:rPr>
+        <w:rFonts w:ascii="Symbol" w:hAnsi="Symbol" w:hint="default"/>
+      </w:rPr>
+    </w:lvl>
+    <w:lvl w:ilvl="1" w:tplc="04160019">
+      <w:start w:val="1"/>
+      <w:numFmt w:val="lowerLetter"/>
+      <w:lvlText w:val="%2."/>
+      <w:lvlJc w:val="left"/>
+      <w:pPr>
+        <w:ind w:left="1440" w:hanging="360"/>
+      </w:pPr>
+      <w:rPr>
+        <w:rFonts w:hint="default"/>
+        <w:b w:val="0"/>
+        <w:bCs w:val="0"/>
+      </w:rPr>
+    </w:lvl>
+    <w:lvl w:ilvl="2" w:tplc="04160005" w:tentative="1">
+      <w:start w:val="1"/>
+      <w:numFmt w:val="bullet"/>
+      <w:lvlText w:val=""/>
+      <w:lvlJc w:val="left"/>
+      <w:pPr>
+        <w:ind w:left="2160" w:hanging="360"/>
+      </w:pPr>
+      <w:rPr>
+        <w:rFonts w:ascii="Wingdings" w:hAnsi="Wingdings" w:hint="default"/>
+      </w:rPr>
+    </w:lvl>
+    <w:lvl w:ilvl="3" w:tplc="04160001" w:tentative="1">
+      <w:start w:val="1"/>
+      <w:numFmt w:val="bullet"/>
+      <w:lvlText w:val=""/>
+      <w:lvlJc w:val="left"/>
+      <w:pPr>
+        <w:ind w:left="2880" w:hanging="360"/>
+      </w:pPr>
+      <w:rPr>
+        <w:rFonts w:ascii="Symbol" w:hAnsi="Symbol" w:hint="default"/>
+      </w:rPr>
+    </w:lvl>
+    <w:lvl w:ilvl="4" w:tplc="04160003" w:tentative="1">
+      <w:start w:val="1"/>
+      <w:numFmt w:val="bullet"/>
+      <w:lvlText w:val="o"/>
+      <w:lvlJc w:val="left"/>
+      <w:pPr>
+        <w:ind w:left="3600" w:hanging="360"/>
+      </w:pPr>
+      <w:rPr>
+        <w:rFonts w:ascii="Courier New" w:hAnsi="Courier New" w:cs="Courier New" w:hint="default"/>
+      </w:rPr>
+    </w:lvl>
+    <w:lvl w:ilvl="5" w:tplc="04160005" w:tentative="1">
+      <w:start w:val="1"/>
+      <w:numFmt w:val="bullet"/>
+      <w:lvlText w:val=""/>
+      <w:lvlJc w:val="left"/>
+      <w:pPr>
+        <w:ind w:left="4320" w:hanging="360"/>
+      </w:pPr>
+      <w:rPr>
+        <w:rFonts w:ascii="Wingdings" w:hAnsi="Wingdings" w:hint="default"/>
+      </w:rPr>
+    </w:lvl>
+    <w:lvl w:ilvl="6" w:tplc="04160001" w:tentative="1">
+      <w:start w:val="1"/>
+      <w:numFmt w:val="bullet"/>
+      <w:lvlText w:val=""/>
+      <w:lvlJc w:val="left"/>
+      <w:pPr>
+        <w:ind w:left="5040" w:hanging="360"/>
+      </w:pPr>
+      <w:rPr>
+        <w:rFonts w:ascii="Symbol" w:hAnsi="Symbol" w:hint="default"/>
+      </w:rPr>
+    </w:lvl>
+    <w:lvl w:ilvl="7" w:tplc="04160003" w:tentative="1">
+      <w:start w:val="1"/>
+      <w:numFmt w:val="bullet"/>
+      <w:lvlText w:val="o"/>
+      <w:lvlJc w:val="left"/>
+      <w:pPr>
+        <w:ind w:left="5760" w:hanging="360"/>
+      </w:pPr>
+      <w:rPr>
+        <w:rFonts w:ascii="Courier New" w:hAnsi="Courier New" w:cs="Courier New" w:hint="default"/>
+      </w:rPr>
+    </w:lvl>
+    <w:lvl w:ilvl="8" w:tplc="04160005" w:tentative="1">
+      <w:start w:val="1"/>
+      <w:numFmt w:val="bullet"/>
+      <w:lvlText w:val=""/>
+      <w:lvlJc w:val="left"/>
+      <w:pPr>
+        <w:ind w:left="6480" w:hanging="360"/>
+      </w:pPr>
+      <w:rPr>
+        <w:rFonts w:ascii="Wingdings" w:hAnsi="Wingdings" w:hint="default"/>
+      </w:rPr>
+    </w:lvl>
+  </w:abstractNum>
+  <w:abstractNum w:abstractNumId="5" w15:restartNumberingAfterBreak="0">
+    <w:nsid w:val="31F82AE0"/>
+    <w:multiLevelType w:val="hybridMultilevel"/>
+    <w:tmpl w:val="75026638"/>
+    <w:lvl w:ilvl="0" w:tplc="0416000F">
+      <w:start w:val="1"/>
+      <w:numFmt w:val="decimal"/>
+      <w:lvlText w:val="%1."/>
+      <w:lvlJc w:val="left"/>
+      <w:pPr>
+        <w:ind w:left="1440" w:hanging="360"/>
+      </w:pPr>
+    </w:lvl>
+    <w:lvl w:ilvl="1" w:tplc="04160019" w:tentative="1">
+      <w:start w:val="1"/>
+      <w:numFmt w:val="lowerLetter"/>
+      <w:lvlText w:val="%2."/>
+      <w:lvlJc w:val="left"/>
+      <w:pPr>
+        <w:ind w:left="2160" w:hanging="360"/>
+      </w:pPr>
+    </w:lvl>
+    <w:lvl w:ilvl="2" w:tplc="0416001B" w:tentative="1">
+      <w:start w:val="1"/>
+      <w:numFmt w:val="lowerRoman"/>
+      <w:lvlText w:val="%3."/>
+      <w:lvlJc w:val="right"/>
+      <w:pPr>
+        <w:ind w:left="2880" w:hanging="180"/>
+      </w:pPr>
+    </w:lvl>
+    <w:lvl w:ilvl="3" w:tplc="0416000F" w:tentative="1">
+      <w:start w:val="1"/>
+      <w:numFmt w:val="decimal"/>
+      <w:lvlText w:val="%4."/>
+      <w:lvlJc w:val="left"/>
+      <w:pPr>
+        <w:ind w:left="3600" w:hanging="360"/>
+      </w:pPr>
+    </w:lvl>
+    <w:lvl w:ilvl="4" w:tplc="04160019" w:tentative="1">
+      <w:start w:val="1"/>
+      <w:numFmt w:val="lowerLetter"/>
+      <w:lvlText w:val="%5."/>
+      <w:lvlJc w:val="left"/>
+      <w:pPr>
+        <w:ind w:left="4320" w:hanging="360"/>
+      </w:pPr>
+    </w:lvl>
+    <w:lvl w:ilvl="5" w:tplc="0416001B" w:tentative="1">
+      <w:start w:val="1"/>
+      <w:numFmt w:val="lowerRoman"/>
+      <w:lvlText w:val="%6."/>
+      <w:lvlJc w:val="right"/>
+      <w:pPr>
+        <w:ind w:left="5040" w:hanging="180"/>
+      </w:pPr>
+    </w:lvl>
+    <w:lvl w:ilvl="6" w:tplc="0416000F" w:tentative="1">
+      <w:start w:val="1"/>
+      <w:numFmt w:val="decimal"/>
+      <w:lvlText w:val="%7."/>
+      <w:lvlJc w:val="left"/>
+      <w:pPr>
+        <w:ind w:left="5760" w:hanging="360"/>
+      </w:pPr>
+    </w:lvl>
+    <w:lvl w:ilvl="7" w:tplc="04160019" w:tentative="1">
+      <w:start w:val="1"/>
+      <w:numFmt w:val="lowerLetter"/>
+      <w:lvlText w:val="%8."/>
+      <w:lvlJc w:val="left"/>
+      <w:pPr>
+        <w:ind w:left="6480" w:hanging="360"/>
+      </w:pPr>
+    </w:lvl>
+    <w:lvl w:ilvl="8" w:tplc="0416001B" w:tentative="1">
+      <w:start w:val="1"/>
+      <w:numFmt w:val="lowerRoman"/>
+      <w:lvlText w:val="%9."/>
+      <w:lvlJc w:val="right"/>
+      <w:pPr>
+        <w:ind w:left="7200" w:hanging="180"/>
+      </w:pPr>
+    </w:lvl>
+  </w:abstractNum>
+  <w:abstractNum w:abstractNumId="6" w15:restartNumberingAfterBreak="0">
+    <w:nsid w:val="326877A5"/>
+    <w:multiLevelType w:val="hybridMultilevel"/>
+    <w:tmpl w:val="48DEDC06"/>
+    <w:lvl w:ilvl="0" w:tplc="04160001">
+      <w:start w:val="1"/>
+      <w:numFmt w:val="bullet"/>
+      <w:lvlText w:val=""/>
+      <w:lvlJc w:val="left"/>
+      <w:pPr>
+        <w:ind w:left="720" w:hanging="360"/>
+      </w:pPr>
+      <w:rPr>
+        <w:rFonts w:ascii="Symbol" w:hAnsi="Symbol" w:hint="default"/>
+      </w:rPr>
+    </w:lvl>
+    <w:lvl w:ilvl="1" w:tplc="04160003">
+      <w:start w:val="1"/>
+      <w:numFmt w:val="bullet"/>
+      <w:lvlText w:val="o"/>
+      <w:lvlJc w:val="left"/>
+      <w:pPr>
+        <w:ind w:left="1440" w:hanging="360"/>
+      </w:pPr>
+      <w:rPr>
+        <w:rFonts w:ascii="Courier New" w:hAnsi="Courier New" w:cs="Courier New" w:hint="default"/>
+      </w:rPr>
+    </w:lvl>
+    <w:lvl w:ilvl="2" w:tplc="04160005">
+      <w:start w:val="1"/>
+      <w:numFmt w:val="bullet"/>
+      <w:lvlText w:val=""/>
+      <w:lvlJc w:val="left"/>
+      <w:pPr>
+        <w:ind w:left="2160" w:hanging="360"/>
+      </w:pPr>
+      <w:rPr>
+        <w:rFonts w:ascii="Wingdings" w:hAnsi="Wingdings" w:hint="default"/>
+      </w:rPr>
+    </w:lvl>
+    <w:lvl w:ilvl="3" w:tplc="04160001" w:tentative="1">
+      <w:start w:val="1"/>
+      <w:numFmt w:val="bullet"/>
+      <w:lvlText w:val=""/>
+      <w:lvlJc w:val="left"/>
+      <w:pPr>
+        <w:ind w:left="2880" w:hanging="360"/>
+      </w:pPr>
+      <w:rPr>
+        <w:rFonts w:ascii="Symbol" w:hAnsi="Symbol" w:hint="default"/>
+      </w:rPr>
+    </w:lvl>
+    <w:lvl w:ilvl="4" w:tplc="04160003" w:tentative="1">
+      <w:start w:val="1"/>
+      <w:numFmt w:val="bullet"/>
+      <w:lvlText w:val="o"/>
+      <w:lvlJc w:val="left"/>
+      <w:pPr>
+        <w:ind w:left="3600" w:hanging="360"/>
+      </w:pPr>
+      <w:rPr>
+        <w:rFonts w:ascii="Courier New" w:hAnsi="Courier New" w:cs="Courier New" w:hint="default"/>
+      </w:rPr>
+    </w:lvl>
+    <w:lvl w:ilvl="5" w:tplc="04160005" w:tentative="1">
+      <w:start w:val="1"/>
+      <w:numFmt w:val="bullet"/>
+      <w:lvlText w:val=""/>
+      <w:lvlJc w:val="left"/>
+      <w:pPr>
+        <w:ind w:left="4320" w:hanging="360"/>
+      </w:pPr>
+      <w:rPr>
+        <w:rFonts w:ascii="Wingdings" w:hAnsi="Wingdings" w:hint="default"/>
+      </w:rPr>
+    </w:lvl>
+    <w:lvl w:ilvl="6" w:tplc="04160001" w:tentative="1">
+      <w:start w:val="1"/>
+      <w:numFmt w:val="bullet"/>
+      <w:lvlText w:val=""/>
+      <w:lvlJc w:val="left"/>
+      <w:pPr>
+        <w:ind w:left="5040" w:hanging="360"/>
+      </w:pPr>
+      <w:rPr>
+        <w:rFonts w:ascii="Symbol" w:hAnsi="Symbol" w:hint="default"/>
+      </w:rPr>
+    </w:lvl>
+    <w:lvl w:ilvl="7" w:tplc="04160003" w:tentative="1">
+      <w:start w:val="1"/>
+      <w:numFmt w:val="bullet"/>
+      <w:lvlText w:val="o"/>
+      <w:lvlJc w:val="left"/>
+      <w:pPr>
+        <w:ind w:left="5760" w:hanging="360"/>
+      </w:pPr>
+      <w:rPr>
+        <w:rFonts w:ascii="Courier New" w:hAnsi="Courier New" w:cs="Courier New" w:hint="default"/>
+      </w:rPr>
+    </w:lvl>
+    <w:lvl w:ilvl="8" w:tplc="04160005" w:tentative="1">
+      <w:start w:val="1"/>
+      <w:numFmt w:val="bullet"/>
+      <w:lvlText w:val=""/>
+      <w:lvlJc w:val="left"/>
+      <w:pPr>
+        <w:ind w:left="6480" w:hanging="360"/>
+      </w:pPr>
+      <w:rPr>
+        <w:rFonts w:ascii="Wingdings" w:hAnsi="Wingdings" w:hint="default"/>
+      </w:rPr>
+    </w:lvl>
+  </w:abstractNum>
+  <w:abstractNum w:abstractNumId="7" w15:restartNumberingAfterBreak="0">
+    <w:nsid w:val="35B05374"/>
+    <w:multiLevelType w:val="hybridMultilevel"/>
+    <w:tmpl w:val="679E85D0"/>
+    <w:lvl w:ilvl="0" w:tplc="22A8F0A8">
+      <w:start w:val="1"/>
+      <w:numFmt w:val="decimal"/>
+      <w:lvlText w:val="%1."/>
+      <w:lvlJc w:val="left"/>
+      <w:pPr>
+        <w:ind w:left="1440" w:hanging="360"/>
+      </w:pPr>
+      <w:rPr>
+        <w:b w:val="0"/>
+        <w:bCs w:val="0"/>
+      </w:rPr>
+    </w:lvl>
+    <w:lvl w:ilvl="1" w:tplc="04160019" w:tentative="1">
+      <w:start w:val="1"/>
+      <w:numFmt w:val="lowerLetter"/>
+      <w:lvlText w:val="%2."/>
+      <w:lvlJc w:val="left"/>
+      <w:pPr>
+        <w:ind w:left="2160" w:hanging="360"/>
+      </w:pPr>
+    </w:lvl>
+    <w:lvl w:ilvl="2" w:tplc="0416001B" w:tentative="1">
+      <w:start w:val="1"/>
+      <w:numFmt w:val="lowerRoman"/>
+      <w:lvlText w:val="%3."/>
+      <w:lvlJc w:val="right"/>
+      <w:pPr>
+        <w:ind w:left="2880" w:hanging="180"/>
+      </w:pPr>
+    </w:lvl>
+    <w:lvl w:ilvl="3" w:tplc="0416000F" w:tentative="1">
+      <w:start w:val="1"/>
+      <w:numFmt w:val="decimal"/>
+      <w:lvlText w:val="%4."/>
+      <w:lvlJc w:val="left"/>
+      <w:pPr>
+        <w:ind w:left="3600" w:hanging="360"/>
+      </w:pPr>
+    </w:lvl>
+    <w:lvl w:ilvl="4" w:tplc="04160019" w:tentative="1">
+      <w:start w:val="1"/>
+      <w:numFmt w:val="lowerLetter"/>
+      <w:lvlText w:val="%5."/>
+      <w:lvlJc w:val="left"/>
+      <w:pPr>
+        <w:ind w:left="4320" w:hanging="360"/>
+      </w:pPr>
+    </w:lvl>
+    <w:lvl w:ilvl="5" w:tplc="0416001B" w:tentative="1">
+      <w:start w:val="1"/>
+      <w:numFmt w:val="lowerRoman"/>
+      <w:lvlText w:val="%6."/>
+      <w:lvlJc w:val="right"/>
+      <w:pPr>
+        <w:ind w:left="5040" w:hanging="180"/>
+      </w:pPr>
+    </w:lvl>
+    <w:lvl w:ilvl="6" w:tplc="0416000F" w:tentative="1">
+      <w:start w:val="1"/>
+      <w:numFmt w:val="decimal"/>
+      <w:lvlText w:val="%7."/>
+      <w:lvlJc w:val="left"/>
+      <w:pPr>
+        <w:ind w:left="5760" w:hanging="360"/>
+      </w:pPr>
+    </w:lvl>
+    <w:lvl w:ilvl="7" w:tplc="04160019" w:tentative="1">
+      <w:start w:val="1"/>
+      <w:numFmt w:val="lowerLetter"/>
+      <w:lvlText w:val="%8."/>
+      <w:lvlJc w:val="left"/>
+      <w:pPr>
+        <w:ind w:left="6480" w:hanging="360"/>
+      </w:pPr>
+    </w:lvl>
+    <w:lvl w:ilvl="8" w:tplc="0416001B" w:tentative="1">
+      <w:start w:val="1"/>
+      <w:numFmt w:val="lowerRoman"/>
+      <w:lvlText w:val="%9."/>
+      <w:lvlJc w:val="right"/>
+      <w:pPr>
+        <w:ind w:left="7200" w:hanging="180"/>
+      </w:pPr>
+    </w:lvl>
+  </w:abstractNum>
+  <w:abstractNum w:abstractNumId="8" w15:restartNumberingAfterBreak="0">
+    <w:nsid w:val="43473F5A"/>
+    <w:multiLevelType w:val="hybridMultilevel"/>
+    <w:tmpl w:val="22B4A9AC"/>
+    <w:lvl w:ilvl="0" w:tplc="04160001">
+      <w:start w:val="1"/>
+      <w:numFmt w:val="bullet"/>
+      <w:lvlText w:val=""/>
+      <w:lvlJc w:val="left"/>
+      <w:pPr>
+        <w:ind w:left="720" w:hanging="360"/>
+      </w:pPr>
+      <w:rPr>
+        <w:rFonts w:ascii="Symbol" w:hAnsi="Symbol" w:hint="default"/>
+      </w:rPr>
+    </w:lvl>
+    <w:lvl w:ilvl="1" w:tplc="04160003" w:tentative="1">
+      <w:start w:val="1"/>
+      <w:numFmt w:val="bullet"/>
+      <w:lvlText w:val="o"/>
+      <w:lvlJc w:val="left"/>
+      <w:pPr>
+        <w:ind w:left="1440" w:hanging="360"/>
+      </w:pPr>
+      <w:rPr>
+        <w:rFonts w:ascii="Courier New" w:hAnsi="Courier New" w:cs="Courier New" w:hint="default"/>
+      </w:rPr>
+    </w:lvl>
+    <w:lvl w:ilvl="2" w:tplc="04160005" w:tentative="1">
+      <w:start w:val="1"/>
+      <w:numFmt w:val="bullet"/>
+      <w:lvlText w:val=""/>
+      <w:lvlJc w:val="left"/>
+      <w:pPr>
+        <w:ind w:left="2160" w:hanging="360"/>
+      </w:pPr>
+      <w:rPr>
+        <w:rFonts w:ascii="Wingdings" w:hAnsi="Wingdings" w:hint="default"/>
+      </w:rPr>
+    </w:lvl>
+    <w:lvl w:ilvl="3" w:tplc="04160001" w:tentative="1">
+      <w:start w:val="1"/>
+      <w:numFmt w:val="bullet"/>
+      <w:lvlText w:val=""/>
+      <w:lvlJc w:val="left"/>
+      <w:pPr>
+        <w:ind w:left="2880" w:hanging="360"/>
+      </w:pPr>
+      <w:rPr>
+        <w:rFonts w:ascii="Symbol" w:hAnsi="Symbol" w:hint="default"/>
+      </w:rPr>
+    </w:lvl>
+    <w:lvl w:ilvl="4" w:tplc="04160003" w:tentative="1">
+      <w:start w:val="1"/>
+      <w:numFmt w:val="bullet"/>
+      <w:lvlText w:val="o"/>
+      <w:lvlJc w:val="left"/>
+      <w:pPr>
+        <w:ind w:left="3600" w:hanging="360"/>
+      </w:pPr>
+      <w:rPr>
+        <w:rFonts w:ascii="Courier New" w:hAnsi="Courier New" w:cs="Courier New" w:hint="default"/>
+      </w:rPr>
+    </w:lvl>
+    <w:lvl w:ilvl="5" w:tplc="04160005" w:tentative="1">
+      <w:start w:val="1"/>
+      <w:numFmt w:val="bullet"/>
+      <w:lvlText w:val=""/>
+      <w:lvlJc w:val="left"/>
+      <w:pPr>
+        <w:ind w:left="4320" w:hanging="360"/>
+      </w:pPr>
+      <w:rPr>
+        <w:rFonts w:ascii="Wingdings" w:hAnsi="Wingdings" w:hint="default"/>
+      </w:rPr>
+    </w:lvl>
+    <w:lvl w:ilvl="6" w:tplc="04160001" w:tentative="1">
+      <w:start w:val="1"/>
+      <w:numFmt w:val="bullet"/>
+      <w:lvlText w:val=""/>
+      <w:lvlJc w:val="left"/>
+      <w:pPr>
+        <w:ind w:left="5040" w:hanging="360"/>
+      </w:pPr>
+      <w:rPr>
+        <w:rFonts w:ascii="Symbol" w:hAnsi="Symbol" w:hint="default"/>
+      </w:rPr>
+    </w:lvl>
+    <w:lvl w:ilvl="7" w:tplc="04160003" w:tentative="1">
+      <w:start w:val="1"/>
+      <w:numFmt w:val="bullet"/>
+      <w:lvlText w:val="o"/>
+      <w:lvlJc w:val="left"/>
+      <w:pPr>
+        <w:ind w:left="5760" w:hanging="360"/>
+      </w:pPr>
+      <w:rPr>
+        <w:rFonts w:ascii="Courier New" w:hAnsi="Courier New" w:cs="Courier New" w:hint="default"/>
+      </w:rPr>
+    </w:lvl>
+    <w:lvl w:ilvl="8" w:tplc="04160005" w:tentative="1">
+      <w:start w:val="1"/>
+      <w:numFmt w:val="bullet"/>
+      <w:lvlText w:val=""/>
+      <w:lvlJc w:val="left"/>
+      <w:pPr>
+        <w:ind w:left="6480" w:hanging="360"/>
+      </w:pPr>
+      <w:rPr>
+        <w:rFonts w:ascii="Wingdings" w:hAnsi="Wingdings" w:hint="default"/>
+      </w:rPr>
+    </w:lvl>
+  </w:abstractNum>
+  <w:abstractNum w:abstractNumId="9" w15:restartNumberingAfterBreak="0">
+    <w:nsid w:val="4C6A56B7"/>
+    <w:multiLevelType w:val="hybridMultilevel"/>
+    <w:tmpl w:val="390AC496"/>
+    <w:lvl w:ilvl="0" w:tplc="04160019">
+      <w:start w:val="1"/>
+      <w:numFmt w:val="lowerLetter"/>
+      <w:lvlText w:val="%1."/>
+      <w:lvlJc w:val="left"/>
+      <w:pPr>
+        <w:ind w:left="1440" w:hanging="360"/>
+      </w:pPr>
+    </w:lvl>
+    <w:lvl w:ilvl="1" w:tplc="04160019" w:tentative="1">
+      <w:start w:val="1"/>
+      <w:numFmt w:val="lowerLetter"/>
+      <w:lvlText w:val="%2."/>
+      <w:lvlJc w:val="left"/>
+      <w:pPr>
+        <w:ind w:left="2160" w:hanging="360"/>
+      </w:pPr>
+    </w:lvl>
+    <w:lvl w:ilvl="2" w:tplc="0416001B" w:tentative="1">
+      <w:start w:val="1"/>
+      <w:numFmt w:val="lowerRoman"/>
+      <w:lvlText w:val="%3."/>
+      <w:lvlJc w:val="right"/>
+      <w:pPr>
+        <w:ind w:left="2880" w:hanging="180"/>
+      </w:pPr>
+    </w:lvl>
+    <w:lvl w:ilvl="3" w:tplc="0416000F" w:tentative="1">
+      <w:start w:val="1"/>
+      <w:numFmt w:val="decimal"/>
+      <w:lvlText w:val="%4."/>
+      <w:lvlJc w:val="left"/>
+      <w:pPr>
+        <w:ind w:left="3600" w:hanging="360"/>
+      </w:pPr>
+    </w:lvl>
+    <w:lvl w:ilvl="4" w:tplc="04160019" w:tentative="1">
+      <w:start w:val="1"/>
+      <w:numFmt w:val="lowerLetter"/>
+      <w:lvlText w:val="%5."/>
+      <w:lvlJc w:val="left"/>
+      <w:pPr>
+        <w:ind w:left="4320" w:hanging="360"/>
+      </w:pPr>
+    </w:lvl>
+    <w:lvl w:ilvl="5" w:tplc="0416001B" w:tentative="1">
+      <w:start w:val="1"/>
+      <w:numFmt w:val="lowerRoman"/>
+      <w:lvlText w:val="%6."/>
+      <w:lvlJc w:val="right"/>
+      <w:pPr>
+        <w:ind w:left="5040" w:hanging="180"/>
+      </w:pPr>
+    </w:lvl>
+    <w:lvl w:ilvl="6" w:tplc="0416000F" w:tentative="1">
+      <w:start w:val="1"/>
+      <w:numFmt w:val="decimal"/>
+      <w:lvlText w:val="%7."/>
+      <w:lvlJc w:val="left"/>
+      <w:pPr>
+        <w:ind w:left="5760" w:hanging="360"/>
+      </w:pPr>
+    </w:lvl>
+    <w:lvl w:ilvl="7" w:tplc="04160019" w:tentative="1">
+      <w:start w:val="1"/>
+      <w:numFmt w:val="lowerLetter"/>
+      <w:lvlText w:val="%8."/>
+      <w:lvlJc w:val="left"/>
+      <w:pPr>
+        <w:ind w:left="6480" w:hanging="360"/>
+      </w:pPr>
+    </w:lvl>
+    <w:lvl w:ilvl="8" w:tplc="0416001B" w:tentative="1">
+      <w:start w:val="1"/>
+      <w:numFmt w:val="lowerRoman"/>
+      <w:lvlText w:val="%9."/>
+      <w:lvlJc w:val="right"/>
+      <w:pPr>
+        <w:ind w:left="7200" w:hanging="180"/>
+      </w:pPr>
+    </w:lvl>
+  </w:abstractNum>
+  <w:abstractNum w:abstractNumId="10" w15:restartNumberingAfterBreak="0">
+    <w:nsid w:val="4DC23DDC"/>
+    <w:multiLevelType w:val="hybridMultilevel"/>
+    <w:tmpl w:val="A882FE64"/>
+    <w:lvl w:ilvl="0" w:tplc="0416000F">
+      <w:start w:val="1"/>
+      <w:numFmt w:val="decimal"/>
+      <w:lvlText w:val="%1."/>
+      <w:lvlJc w:val="left"/>
+      <w:pPr>
+        <w:ind w:left="1800" w:hanging="360"/>
+      </w:pPr>
+    </w:lvl>
+    <w:lvl w:ilvl="1" w:tplc="04160019" w:tentative="1">
+      <w:start w:val="1"/>
+      <w:numFmt w:val="lowerLetter"/>
+      <w:lvlText w:val="%2."/>
+      <w:lvlJc w:val="left"/>
+      <w:pPr>
+        <w:ind w:left="2520" w:hanging="360"/>
+      </w:pPr>
+    </w:lvl>
+    <w:lvl w:ilvl="2" w:tplc="0416001B" w:tentative="1">
+      <w:start w:val="1"/>
+      <w:numFmt w:val="lowerRoman"/>
+      <w:lvlText w:val="%3."/>
+      <w:lvlJc w:val="right"/>
+      <w:pPr>
+        <w:ind w:left="3240" w:hanging="180"/>
+      </w:pPr>
+    </w:lvl>
+    <w:lvl w:ilvl="3" w:tplc="0416000F" w:tentative="1">
+      <w:start w:val="1"/>
+      <w:numFmt w:val="decimal"/>
+      <w:lvlText w:val="%4."/>
+      <w:lvlJc w:val="left"/>
+      <w:pPr>
+        <w:ind w:left="3960" w:hanging="360"/>
+      </w:pPr>
+    </w:lvl>
+    <w:lvl w:ilvl="4" w:tplc="04160019" w:tentative="1">
+      <w:start w:val="1"/>
+      <w:numFmt w:val="lowerLetter"/>
+      <w:lvlText w:val="%5."/>
+      <w:lvlJc w:val="left"/>
+      <w:pPr>
+        <w:ind w:left="4680" w:hanging="360"/>
+      </w:pPr>
+    </w:lvl>
+    <w:lvl w:ilvl="5" w:tplc="0416001B" w:tentative="1">
+      <w:start w:val="1"/>
+      <w:numFmt w:val="lowerRoman"/>
+      <w:lvlText w:val="%6."/>
+      <w:lvlJc w:val="right"/>
+      <w:pPr>
+        <w:ind w:left="5400" w:hanging="180"/>
+      </w:pPr>
+    </w:lvl>
+    <w:lvl w:ilvl="6" w:tplc="0416000F" w:tentative="1">
+      <w:start w:val="1"/>
+      <w:numFmt w:val="decimal"/>
+      <w:lvlText w:val="%7."/>
+      <w:lvlJc w:val="left"/>
+      <w:pPr>
+        <w:ind w:left="6120" w:hanging="360"/>
+      </w:pPr>
+    </w:lvl>
+    <w:lvl w:ilvl="7" w:tplc="04160019" w:tentative="1">
+      <w:start w:val="1"/>
+      <w:numFmt w:val="lowerLetter"/>
+      <w:lvlText w:val="%8."/>
+      <w:lvlJc w:val="left"/>
+      <w:pPr>
+        <w:ind w:left="6840" w:hanging="360"/>
+      </w:pPr>
+    </w:lvl>
+    <w:lvl w:ilvl="8" w:tplc="0416001B" w:tentative="1">
+      <w:start w:val="1"/>
+      <w:numFmt w:val="lowerRoman"/>
+      <w:lvlText w:val="%9."/>
+      <w:lvlJc w:val="right"/>
+      <w:pPr>
+        <w:ind w:left="7560" w:hanging="180"/>
+      </w:pPr>
+    </w:lvl>
+  </w:abstractNum>
+  <w:abstractNum w:abstractNumId="11" w15:restartNumberingAfterBreak="0">
+    <w:nsid w:val="52DD23B5"/>
+    <w:multiLevelType w:val="hybridMultilevel"/>
+    <w:tmpl w:val="247AA22E"/>
+    <w:lvl w:ilvl="0" w:tplc="04160001">
+      <w:start w:val="1"/>
+      <w:numFmt w:val="bullet"/>
+      <w:lvlText w:val=""/>
+      <w:lvlJc w:val="left"/>
+      <w:pPr>
+        <w:ind w:left="720" w:hanging="360"/>
+      </w:pPr>
+      <w:rPr>
+        <w:rFonts w:ascii="Symbol" w:hAnsi="Symbol" w:hint="default"/>
+      </w:rPr>
+    </w:lvl>
+    <w:lvl w:ilvl="1" w:tplc="04160003" w:tentative="1">
+      <w:start w:val="1"/>
+      <w:numFmt w:val="bullet"/>
+      <w:lvlText w:val="o"/>
+      <w:lvlJc w:val="left"/>
+      <w:pPr>
+        <w:ind w:left="1440" w:hanging="360"/>
+      </w:pPr>
+      <w:rPr>
+        <w:rFonts w:ascii="Courier New" w:hAnsi="Courier New" w:cs="Courier New" w:hint="default"/>
+      </w:rPr>
+    </w:lvl>
+    <w:lvl w:ilvl="2" w:tplc="04160005" w:tentative="1">
+      <w:start w:val="1"/>
+      <w:numFmt w:val="bullet"/>
+      <w:lvlText w:val=""/>
+      <w:lvlJc w:val="left"/>
+      <w:pPr>
+        <w:ind w:left="2160" w:hanging="360"/>
+      </w:pPr>
+      <w:rPr>
+        <w:rFonts w:ascii="Wingdings" w:hAnsi="Wingdings" w:hint="default"/>
+      </w:rPr>
+    </w:lvl>
+    <w:lvl w:ilvl="3" w:tplc="04160001" w:tentative="1">
+      <w:start w:val="1"/>
+      <w:numFmt w:val="bullet"/>
+      <w:lvlText w:val=""/>
+      <w:lvlJc w:val="left"/>
+      <w:pPr>
+        <w:ind w:left="2880" w:hanging="360"/>
+      </w:pPr>
+      <w:rPr>
+        <w:rFonts w:ascii="Symbol" w:hAnsi="Symbol" w:hint="default"/>
+      </w:rPr>
+    </w:lvl>
+    <w:lvl w:ilvl="4" w:tplc="04160003" w:tentative="1">
+      <w:start w:val="1"/>
+      <w:numFmt w:val="bullet"/>
+      <w:lvlText w:val="o"/>
+      <w:lvlJc w:val="left"/>
+      <w:pPr>
+        <w:ind w:left="3600" w:hanging="360"/>
+      </w:pPr>
+      <w:rPr>
+        <w:rFonts w:ascii="Courier New" w:hAnsi="Courier New" w:cs="Courier New" w:hint="default"/>
+      </w:rPr>
+    </w:lvl>
+    <w:lvl w:ilvl="5" w:tplc="04160005" w:tentative="1">
+      <w:start w:val="1"/>
+      <w:numFmt w:val="bullet"/>
+      <w:lvlText w:val=""/>
+      <w:lvlJc w:val="left"/>
+      <w:pPr>
+        <w:ind w:left="4320" w:hanging="360"/>
+      </w:pPr>
+      <w:rPr>
+        <w:rFonts w:ascii="Wingdings" w:hAnsi="Wingdings" w:hint="default"/>
+      </w:rPr>
+    </w:lvl>
+    <w:lvl w:ilvl="6" w:tplc="04160001" w:tentative="1">
+      <w:start w:val="1"/>
+      <w:numFmt w:val="bullet"/>
+      <w:lvlText w:val=""/>
+      <w:lvlJc w:val="left"/>
+      <w:pPr>
+        <w:ind w:left="5040" w:hanging="360"/>
+      </w:pPr>
+      <w:rPr>
+        <w:rFonts w:ascii="Symbol" w:hAnsi="Symbol" w:hint="default"/>
+      </w:rPr>
+    </w:lvl>
+    <w:lvl w:ilvl="7" w:tplc="04160003" w:tentative="1">
+      <w:start w:val="1"/>
+      <w:numFmt w:val="bullet"/>
+      <w:lvlText w:val="o"/>
+      <w:lvlJc w:val="left"/>
+      <w:pPr>
+        <w:ind w:left="5760" w:hanging="360"/>
+      </w:pPr>
+      <w:rPr>
+        <w:rFonts w:ascii="Courier New" w:hAnsi="Courier New" w:cs="Courier New" w:hint="default"/>
+      </w:rPr>
+    </w:lvl>
+    <w:lvl w:ilvl="8" w:tplc="04160005" w:tentative="1">
+      <w:start w:val="1"/>
+      <w:numFmt w:val="bullet"/>
+      <w:lvlText w:val=""/>
+      <w:lvlJc w:val="left"/>
+      <w:pPr>
+        <w:ind w:left="6480" w:hanging="360"/>
+      </w:pPr>
+      <w:rPr>
+        <w:rFonts w:ascii="Wingdings" w:hAnsi="Wingdings" w:hint="default"/>
+      </w:rPr>
+    </w:lvl>
+  </w:abstractNum>
+  <w:abstractNum w:abstractNumId="12" w15:restartNumberingAfterBreak="0">
+    <w:nsid w:val="5E1049C6"/>
+    <w:multiLevelType w:val="hybridMultilevel"/>
+    <w:tmpl w:val="75026638"/>
+    <w:lvl w:ilvl="0" w:tplc="0416000F">
+      <w:start w:val="1"/>
+      <w:numFmt w:val="decimal"/>
+      <w:lvlText w:val="%1."/>
+      <w:lvlJc w:val="left"/>
+      <w:pPr>
+        <w:ind w:left="1440" w:hanging="360"/>
+      </w:pPr>
+    </w:lvl>
+    <w:lvl w:ilvl="1" w:tplc="04160019" w:tentative="1">
+      <w:start w:val="1"/>
+      <w:numFmt w:val="lowerLetter"/>
+      <w:lvlText w:val="%2."/>
+      <w:lvlJc w:val="left"/>
+      <w:pPr>
+        <w:ind w:left="2160" w:hanging="360"/>
+      </w:pPr>
+    </w:lvl>
+    <w:lvl w:ilvl="2" w:tplc="0416001B" w:tentative="1">
+      <w:start w:val="1"/>
+      <w:numFmt w:val="lowerRoman"/>
+      <w:lvlText w:val="%3."/>
+      <w:lvlJc w:val="right"/>
+      <w:pPr>
+        <w:ind w:left="2880" w:hanging="180"/>
+      </w:pPr>
+    </w:lvl>
+    <w:lvl w:ilvl="3" w:tplc="0416000F" w:tentative="1">
+      <w:start w:val="1"/>
+      <w:numFmt w:val="decimal"/>
+      <w:lvlText w:val="%4."/>
+      <w:lvlJc w:val="left"/>
+      <w:pPr>
+        <w:ind w:left="3600" w:hanging="360"/>
+      </w:pPr>
+    </w:lvl>
+    <w:lvl w:ilvl="4" w:tplc="04160019" w:tentative="1">
+      <w:start w:val="1"/>
+      <w:numFmt w:val="lowerLetter"/>
+      <w:lvlText w:val="%5."/>
+      <w:lvlJc w:val="left"/>
+      <w:pPr>
+        <w:ind w:left="4320" w:hanging="360"/>
+      </w:pPr>
+    </w:lvl>
+    <w:lvl w:ilvl="5" w:tplc="0416001B" w:tentative="1">
+      <w:start w:val="1"/>
+      <w:numFmt w:val="lowerRoman"/>
+      <w:lvlText w:val="%6."/>
+      <w:lvlJc w:val="right"/>
+      <w:pPr>
+        <w:ind w:left="5040" w:hanging="180"/>
+      </w:pPr>
+    </w:lvl>
+    <w:lvl w:ilvl="6" w:tplc="0416000F" w:tentative="1">
+      <w:start w:val="1"/>
+      <w:numFmt w:val="decimal"/>
+      <w:lvlText w:val="%7."/>
+      <w:lvlJc w:val="left"/>
+      <w:pPr>
+        <w:ind w:left="5760" w:hanging="360"/>
+      </w:pPr>
+    </w:lvl>
+    <w:lvl w:ilvl="7" w:tplc="04160019" w:tentative="1">
+      <w:start w:val="1"/>
+      <w:numFmt w:val="lowerLetter"/>
+      <w:lvlText w:val="%8."/>
+      <w:lvlJc w:val="left"/>
+      <w:pPr>
+        <w:ind w:left="6480" w:hanging="360"/>
+      </w:pPr>
+    </w:lvl>
+    <w:lvl w:ilvl="8" w:tplc="0416001B" w:tentative="1">
+      <w:start w:val="1"/>
+      <w:numFmt w:val="lowerRoman"/>
+      <w:lvlText w:val="%9."/>
+      <w:lvlJc w:val="right"/>
+      <w:pPr>
+        <w:ind w:left="7200" w:hanging="180"/>
+      </w:pPr>
+    </w:lvl>
+  </w:abstractNum>
+  <w:abstractNum w:abstractNumId="13" w15:restartNumberingAfterBreak="0">
+    <w:nsid w:val="5FC31482"/>
+    <w:multiLevelType w:val="hybridMultilevel"/>
+    <w:tmpl w:val="E6C6ED4C"/>
+    <w:lvl w:ilvl="0" w:tplc="04160001">
+      <w:start w:val="1"/>
+      <w:numFmt w:val="bullet"/>
+      <w:lvlText w:val=""/>
+      <w:lvlJc w:val="left"/>
+      <w:pPr>
+        <w:ind w:left="1800" w:hanging="360"/>
+      </w:pPr>
+      <w:rPr>
+        <w:rFonts w:ascii="Symbol" w:hAnsi="Symbol" w:hint="default"/>
+      </w:rPr>
+    </w:lvl>
+    <w:lvl w:ilvl="1" w:tplc="04160003" w:tentative="1">
+      <w:start w:val="1"/>
+      <w:numFmt w:val="bullet"/>
+      <w:lvlText w:val="o"/>
+      <w:lvlJc w:val="left"/>
+      <w:pPr>
+        <w:ind w:left="2520" w:hanging="360"/>
+      </w:pPr>
+      <w:rPr>
+        <w:rFonts w:ascii="Courier New" w:hAnsi="Courier New" w:cs="Courier New" w:hint="default"/>
+      </w:rPr>
+    </w:lvl>
+    <w:lvl w:ilvl="2" w:tplc="04160005" w:tentative="1">
+      <w:start w:val="1"/>
+      <w:numFmt w:val="bullet"/>
+      <w:lvlText w:val=""/>
+      <w:lvlJc w:val="left"/>
+      <w:pPr>
+        <w:ind w:left="3240" w:hanging="360"/>
+      </w:pPr>
+      <w:rPr>
+        <w:rFonts w:ascii="Wingdings" w:hAnsi="Wingdings" w:hint="default"/>
+      </w:rPr>
+    </w:lvl>
+    <w:lvl w:ilvl="3" w:tplc="04160001" w:tentative="1">
+      <w:start w:val="1"/>
+      <w:numFmt w:val="bullet"/>
+      <w:lvlText w:val=""/>
+      <w:lvlJc w:val="left"/>
+      <w:pPr>
+        <w:ind w:left="3960" w:hanging="360"/>
+      </w:pPr>
+      <w:rPr>
+        <w:rFonts w:ascii="Symbol" w:hAnsi="Symbol" w:hint="default"/>
+      </w:rPr>
+    </w:lvl>
+    <w:lvl w:ilvl="4" w:tplc="04160003" w:tentative="1">
+      <w:start w:val="1"/>
+      <w:numFmt w:val="bullet"/>
+      <w:lvlText w:val="o"/>
+      <w:lvlJc w:val="left"/>
+      <w:pPr>
+        <w:ind w:left="4680" w:hanging="360"/>
+      </w:pPr>
+      <w:rPr>
+        <w:rFonts w:ascii="Courier New" w:hAnsi="Courier New" w:cs="Courier New" w:hint="default"/>
+      </w:rPr>
+    </w:lvl>
+    <w:lvl w:ilvl="5" w:tplc="04160005" w:tentative="1">
+      <w:start w:val="1"/>
+      <w:numFmt w:val="bullet"/>
+      <w:lvlText w:val=""/>
+      <w:lvlJc w:val="left"/>
+      <w:pPr>
+        <w:ind w:left="5400" w:hanging="360"/>
+      </w:pPr>
+      <w:rPr>
+        <w:rFonts w:ascii="Wingdings" w:hAnsi="Wingdings" w:hint="default"/>
+      </w:rPr>
+    </w:lvl>
+    <w:lvl w:ilvl="6" w:tplc="04160001" w:tentative="1">
+      <w:start w:val="1"/>
+      <w:numFmt w:val="bullet"/>
+      <w:lvlText w:val=""/>
+      <w:lvlJc w:val="left"/>
+      <w:pPr>
+        <w:ind w:left="6120" w:hanging="360"/>
+      </w:pPr>
+      <w:rPr>
+        <w:rFonts w:ascii="Symbol" w:hAnsi="Symbol" w:hint="default"/>
+      </w:rPr>
+    </w:lvl>
+    <w:lvl w:ilvl="7" w:tplc="04160003" w:tentative="1">
+      <w:start w:val="1"/>
+      <w:numFmt w:val="bullet"/>
+      <w:lvlText w:val="o"/>
+      <w:lvlJc w:val="left"/>
+      <w:pPr>
+        <w:ind w:left="6840" w:hanging="360"/>
+      </w:pPr>
+      <w:rPr>
+        <w:rFonts w:ascii="Courier New" w:hAnsi="Courier New" w:cs="Courier New" w:hint="default"/>
+      </w:rPr>
+    </w:lvl>
+    <w:lvl w:ilvl="8" w:tplc="04160005" w:tentative="1">
+      <w:start w:val="1"/>
+      <w:numFmt w:val="bullet"/>
+      <w:lvlText w:val=""/>
+      <w:lvlJc w:val="left"/>
+      <w:pPr>
+        <w:ind w:left="7560" w:hanging="360"/>
+      </w:pPr>
+      <w:rPr>
+        <w:rFonts w:ascii="Wingdings" w:hAnsi="Wingdings" w:hint="default"/>
+      </w:rPr>
+    </w:lvl>
+  </w:abstractNum>
+  <w:abstractNum w:abstractNumId="14" w15:restartNumberingAfterBreak="0">
+    <w:nsid w:val="666B6B83"/>
+    <w:multiLevelType w:val="hybridMultilevel"/>
+    <w:tmpl w:val="9E4C6EAC"/>
+    <w:lvl w:ilvl="0" w:tplc="04160001">
+      <w:start w:val="1"/>
+      <w:numFmt w:val="bullet"/>
+      <w:lvlText w:val=""/>
+      <w:lvlJc w:val="left"/>
+      <w:pPr>
+        <w:ind w:left="720" w:hanging="360"/>
+      </w:pPr>
+      <w:rPr>
+        <w:rFonts w:ascii="Symbol" w:hAnsi="Symbol" w:hint="default"/>
+      </w:rPr>
+    </w:lvl>
+    <w:lvl w:ilvl="1" w:tplc="0416000F">
+      <w:start w:val="1"/>
+      <w:numFmt w:val="decimal"/>
+      <w:lvlText w:val="%2."/>
+      <w:lvlJc w:val="left"/>
+      <w:pPr>
+        <w:ind w:left="1440" w:hanging="360"/>
+      </w:pPr>
+      <w:rPr>
+        <w:rFonts w:hint="default"/>
+      </w:rPr>
+    </w:lvl>
+    <w:lvl w:ilvl="2" w:tplc="04160005" w:tentative="1">
+      <w:start w:val="1"/>
+      <w:numFmt w:val="bullet"/>
+      <w:lvlText w:val=""/>
+      <w:lvlJc w:val="left"/>
+      <w:pPr>
+        <w:ind w:left="2160" w:hanging="360"/>
+      </w:pPr>
+      <w:rPr>
+        <w:rFonts w:ascii="Wingdings" w:hAnsi="Wingdings" w:hint="default"/>
+      </w:rPr>
+    </w:lvl>
+    <w:lvl w:ilvl="3" w:tplc="04160001" w:tentative="1">
+      <w:start w:val="1"/>
+      <w:numFmt w:val="bullet"/>
+      <w:lvlText w:val=""/>
+      <w:lvlJc w:val="left"/>
+      <w:pPr>
+        <w:ind w:left="2880" w:hanging="360"/>
+      </w:pPr>
+      <w:rPr>
+        <w:rFonts w:ascii="Symbol" w:hAnsi="Symbol" w:hint="default"/>
+      </w:rPr>
+    </w:lvl>
+    <w:lvl w:ilvl="4" w:tplc="04160003" w:tentative="1">
+      <w:start w:val="1"/>
+      <w:numFmt w:val="bullet"/>
+      <w:lvlText w:val="o"/>
+      <w:lvlJc w:val="left"/>
+      <w:pPr>
+        <w:ind w:left="3600" w:hanging="360"/>
+      </w:pPr>
+      <w:rPr>
+        <w:rFonts w:ascii="Courier New" w:hAnsi="Courier New" w:cs="Courier New" w:hint="default"/>
+      </w:rPr>
+    </w:lvl>
+    <w:lvl w:ilvl="5" w:tplc="04160005" w:tentative="1">
+      <w:start w:val="1"/>
+      <w:numFmt w:val="bullet"/>
+      <w:lvlText w:val=""/>
+      <w:lvlJc w:val="left"/>
+      <w:pPr>
+        <w:ind w:left="4320" w:hanging="360"/>
+      </w:pPr>
+      <w:rPr>
+        <w:rFonts w:ascii="Wingdings" w:hAnsi="Wingdings" w:hint="default"/>
+      </w:rPr>
+    </w:lvl>
+    <w:lvl w:ilvl="6" w:tplc="04160001" w:tentative="1">
+      <w:start w:val="1"/>
+      <w:numFmt w:val="bullet"/>
+      <w:lvlText w:val=""/>
+      <w:lvlJc w:val="left"/>
+      <w:pPr>
+        <w:ind w:left="5040" w:hanging="360"/>
+      </w:pPr>
+      <w:rPr>
+        <w:rFonts w:ascii="Symbol" w:hAnsi="Symbol" w:hint="default"/>
+      </w:rPr>
+    </w:lvl>
+    <w:lvl w:ilvl="7" w:tplc="04160003" w:tentative="1">
+      <w:start w:val="1"/>
+      <w:numFmt w:val="bullet"/>
+      <w:lvlText w:val="o"/>
+      <w:lvlJc w:val="left"/>
+      <w:pPr>
+        <w:ind w:left="5760" w:hanging="360"/>
+      </w:pPr>
+      <w:rPr>
+        <w:rFonts w:ascii="Courier New" w:hAnsi="Courier New" w:cs="Courier New" w:hint="default"/>
+      </w:rPr>
+    </w:lvl>
+    <w:lvl w:ilvl="8" w:tplc="04160005" w:tentative="1">
+      <w:start w:val="1"/>
+      <w:numFmt w:val="bullet"/>
+      <w:lvlText w:val=""/>
+      <w:lvlJc w:val="left"/>
+      <w:pPr>
+        <w:ind w:left="6480" w:hanging="360"/>
+      </w:pPr>
+      <w:rPr>
+        <w:rFonts w:ascii="Wingdings" w:hAnsi="Wingdings" w:hint="default"/>
+      </w:rPr>
+    </w:lvl>
+  </w:abstractNum>
+  <w:abstractNum w:abstractNumId="15" w15:restartNumberingAfterBreak="0">
+    <w:nsid w:val="6B2945B8"/>
+    <w:multiLevelType w:val="hybridMultilevel"/>
+    <w:tmpl w:val="390AC496"/>
+    <w:lvl w:ilvl="0" w:tplc="04160019">
+      <w:start w:val="1"/>
+      <w:numFmt w:val="lowerLetter"/>
+      <w:lvlText w:val="%1."/>
+      <w:lvlJc w:val="left"/>
+      <w:pPr>
+        <w:ind w:left="1440" w:hanging="360"/>
+      </w:pPr>
+    </w:lvl>
+    <w:lvl w:ilvl="1" w:tplc="04160019" w:tentative="1">
+      <w:start w:val="1"/>
+      <w:numFmt w:val="lowerLetter"/>
+      <w:lvlText w:val="%2."/>
+      <w:lvlJc w:val="left"/>
+      <w:pPr>
+        <w:ind w:left="2160" w:hanging="360"/>
+      </w:pPr>
+    </w:lvl>
+    <w:lvl w:ilvl="2" w:tplc="0416001B" w:tentative="1">
+      <w:start w:val="1"/>
+      <w:numFmt w:val="lowerRoman"/>
+      <w:lvlText w:val="%3."/>
+      <w:lvlJc w:val="right"/>
+      <w:pPr>
+        <w:ind w:left="2880" w:hanging="180"/>
+      </w:pPr>
+    </w:lvl>
+    <w:lvl w:ilvl="3" w:tplc="0416000F" w:tentative="1">
+      <w:start w:val="1"/>
+      <w:numFmt w:val="decimal"/>
+      <w:lvlText w:val="%4."/>
+      <w:lvlJc w:val="left"/>
+      <w:pPr>
+        <w:ind w:left="3600" w:hanging="360"/>
+      </w:pPr>
+    </w:lvl>
+    <w:lvl w:ilvl="4" w:tplc="04160019" w:tentative="1">
+      <w:start w:val="1"/>
+      <w:numFmt w:val="lowerLetter"/>
+      <w:lvlText w:val="%5."/>
+      <w:lvlJc w:val="left"/>
+      <w:pPr>
+        <w:ind w:left="4320" w:hanging="360"/>
+      </w:pPr>
+    </w:lvl>
+    <w:lvl w:ilvl="5" w:tplc="0416001B" w:tentative="1">
+      <w:start w:val="1"/>
+      <w:numFmt w:val="lowerRoman"/>
+      <w:lvlText w:val="%6."/>
+      <w:lvlJc w:val="right"/>
+      <w:pPr>
+        <w:ind w:left="5040" w:hanging="180"/>
+      </w:pPr>
+    </w:lvl>
+    <w:lvl w:ilvl="6" w:tplc="0416000F" w:tentative="1">
+      <w:start w:val="1"/>
+      <w:numFmt w:val="decimal"/>
+      <w:lvlText w:val="%7."/>
+      <w:lvlJc w:val="left"/>
+      <w:pPr>
+        <w:ind w:left="5760" w:hanging="360"/>
+      </w:pPr>
+    </w:lvl>
+    <w:lvl w:ilvl="7" w:tplc="04160019" w:tentative="1">
+      <w:start w:val="1"/>
+      <w:numFmt w:val="lowerLetter"/>
+      <w:lvlText w:val="%8."/>
+      <w:lvlJc w:val="left"/>
+      <w:pPr>
+        <w:ind w:left="6480" w:hanging="360"/>
+      </w:pPr>
+    </w:lvl>
+    <w:lvl w:ilvl="8" w:tplc="0416001B" w:tentative="1">
+      <w:start w:val="1"/>
+      <w:numFmt w:val="lowerRoman"/>
+      <w:lvlText w:val="%9."/>
+      <w:lvlJc w:val="right"/>
+      <w:pPr>
+        <w:ind w:left="7200" w:hanging="180"/>
+      </w:pPr>
+    </w:lvl>
+  </w:abstractNum>
+  <w:abstractNum w:abstractNumId="16" w15:restartNumberingAfterBreak="0">
+    <w:nsid w:val="6FCC2CE6"/>
+    <w:multiLevelType w:val="hybridMultilevel"/>
+    <w:tmpl w:val="2A2413C0"/>
+    <w:lvl w:ilvl="0" w:tplc="0416000F">
+      <w:start w:val="1"/>
+      <w:numFmt w:val="decimal"/>
+      <w:lvlText w:val="%1."/>
+      <w:lvlJc w:val="left"/>
+      <w:pPr>
+        <w:ind w:left="1440" w:hanging="360"/>
+      </w:pPr>
+    </w:lvl>
+    <w:lvl w:ilvl="1" w:tplc="04160019" w:tentative="1">
+      <w:start w:val="1"/>
+      <w:numFmt w:val="lowerLetter"/>
+      <w:lvlText w:val="%2."/>
+      <w:lvlJc w:val="left"/>
+      <w:pPr>
+        <w:ind w:left="2160" w:hanging="360"/>
+      </w:pPr>
+    </w:lvl>
+    <w:lvl w:ilvl="2" w:tplc="0416001B" w:tentative="1">
+      <w:start w:val="1"/>
+      <w:numFmt w:val="lowerRoman"/>
+      <w:lvlText w:val="%3."/>
+      <w:lvlJc w:val="right"/>
+      <w:pPr>
+        <w:ind w:left="2880" w:hanging="180"/>
+      </w:pPr>
+    </w:lvl>
+    <w:lvl w:ilvl="3" w:tplc="0416000F" w:tentative="1">
+      <w:start w:val="1"/>
+      <w:numFmt w:val="decimal"/>
+      <w:lvlText w:val="%4."/>
+      <w:lvlJc w:val="left"/>
+      <w:pPr>
+        <w:ind w:left="3600" w:hanging="360"/>
+      </w:pPr>
+    </w:lvl>
+    <w:lvl w:ilvl="4" w:tplc="04160019" w:tentative="1">
+      <w:start w:val="1"/>
+      <w:numFmt w:val="lowerLetter"/>
+      <w:lvlText w:val="%5."/>
+      <w:lvlJc w:val="left"/>
+      <w:pPr>
+        <w:ind w:left="4320" w:hanging="360"/>
+      </w:pPr>
+    </w:lvl>
+    <w:lvl w:ilvl="5" w:tplc="0416001B" w:tentative="1">
+      <w:start w:val="1"/>
+      <w:numFmt w:val="lowerRoman"/>
+      <w:lvlText w:val="%6."/>
+      <w:lvlJc w:val="right"/>
+      <w:pPr>
+        <w:ind w:left="5040" w:hanging="180"/>
+      </w:pPr>
+    </w:lvl>
+    <w:lvl w:ilvl="6" w:tplc="0416000F" w:tentative="1">
+      <w:start w:val="1"/>
+      <w:numFmt w:val="decimal"/>
+      <w:lvlText w:val="%7."/>
+      <w:lvlJc w:val="left"/>
+      <w:pPr>
+        <w:ind w:left="5760" w:hanging="360"/>
+      </w:pPr>
+    </w:lvl>
+    <w:lvl w:ilvl="7" w:tplc="04160019" w:tentative="1">
+      <w:start w:val="1"/>
+      <w:numFmt w:val="lowerLetter"/>
+      <w:lvlText w:val="%8."/>
+      <w:lvlJc w:val="left"/>
+      <w:pPr>
+        <w:ind w:left="6480" w:hanging="360"/>
+      </w:pPr>
+    </w:lvl>
+    <w:lvl w:ilvl="8" w:tplc="0416001B" w:tentative="1">
+      <w:start w:val="1"/>
+      <w:numFmt w:val="lowerRoman"/>
+      <w:lvlText w:val="%9."/>
+      <w:lvlJc w:val="right"/>
+      <w:pPr>
+        <w:ind w:left="7200" w:hanging="180"/>
+      </w:pPr>
+    </w:lvl>
+  </w:abstractNum>
+  <w:abstractNum w:abstractNumId="17" w15:restartNumberingAfterBreak="0">
+    <w:nsid w:val="7E6E04B4"/>
+    <w:multiLevelType w:val="hybridMultilevel"/>
+    <w:tmpl w:val="48E6FD20"/>
+    <w:lvl w:ilvl="0" w:tplc="0416000F">
+      <w:start w:val="1"/>
+      <w:numFmt w:val="decimal"/>
+      <w:lvlText w:val="%1."/>
+      <w:lvlJc w:val="left"/>
+      <w:pPr>
+        <w:ind w:left="1440" w:hanging="360"/>
+      </w:pPr>
+    </w:lvl>
+    <w:lvl w:ilvl="1" w:tplc="04160019" w:tentative="1">
+      <w:start w:val="1"/>
+      <w:numFmt w:val="lowerLetter"/>
+      <w:lvlText w:val="%2."/>
+      <w:lvlJc w:val="left"/>
+      <w:pPr>
+        <w:ind w:left="2160" w:hanging="360"/>
+      </w:pPr>
+    </w:lvl>
+    <w:lvl w:ilvl="2" w:tplc="0416001B" w:tentative="1">
+      <w:start w:val="1"/>
+      <w:numFmt w:val="lowerRoman"/>
+      <w:lvlText w:val="%3."/>
+      <w:lvlJc w:val="right"/>
+      <w:pPr>
+        <w:ind w:left="2880" w:hanging="180"/>
+      </w:pPr>
+    </w:lvl>
+    <w:lvl w:ilvl="3" w:tplc="0416000F" w:tentative="1">
+      <w:start w:val="1"/>
+      <w:numFmt w:val="decimal"/>
+      <w:lvlText w:val="%4."/>
+      <w:lvlJc w:val="left"/>
+      <w:pPr>
+        <w:ind w:left="3600" w:hanging="360"/>
+      </w:pPr>
+    </w:lvl>
+    <w:lvl w:ilvl="4" w:tplc="04160019" w:tentative="1">
+      <w:start w:val="1"/>
+      <w:numFmt w:val="lowerLetter"/>
+      <w:lvlText w:val="%5."/>
+      <w:lvlJc w:val="left"/>
+      <w:pPr>
+        <w:ind w:left="4320" w:hanging="360"/>
+      </w:pPr>
+    </w:lvl>
+    <w:lvl w:ilvl="5" w:tplc="0416001B" w:tentative="1">
+      <w:start w:val="1"/>
+      <w:numFmt w:val="lowerRoman"/>
+      <w:lvlText w:val="%6."/>
+      <w:lvlJc w:val="right"/>
+      <w:pPr>
+        <w:ind w:left="5040" w:hanging="180"/>
+      </w:pPr>
+    </w:lvl>
+    <w:lvl w:ilvl="6" w:tplc="0416000F" w:tentative="1">
+      <w:start w:val="1"/>
+      <w:numFmt w:val="decimal"/>
+      <w:lvlText w:val="%7."/>
+      <w:lvlJc w:val="left"/>
+      <w:pPr>
+        <w:ind w:left="5760" w:hanging="360"/>
+      </w:pPr>
+    </w:lvl>
+    <w:lvl w:ilvl="7" w:tplc="04160019" w:tentative="1">
+      <w:start w:val="1"/>
+      <w:numFmt w:val="lowerLetter"/>
+      <w:lvlText w:val="%8."/>
+      <w:lvlJc w:val="left"/>
+      <w:pPr>
+        <w:ind w:left="6480" w:hanging="360"/>
+      </w:pPr>
+    </w:lvl>
+    <w:lvl w:ilvl="8" w:tplc="0416001B" w:tentative="1">
+      <w:start w:val="1"/>
+      <w:numFmt w:val="lowerRoman"/>
+      <w:lvlText w:val="%9."/>
+      <w:lvlJc w:val="right"/>
+      <w:pPr>
+        <w:ind w:left="7200" w:hanging="180"/>
+      </w:pPr>
+    </w:lvl>
+  </w:abstractNum>
+  <w:num w:numId="1">
+    <w:abstractNumId w:val="6"/>
+  </w:num>
+  <w:num w:numId="2">
+    <w:abstractNumId w:val="13"/>
+  </w:num>
+  <w:num w:numId="3">
+    <w:abstractNumId w:val="0"/>
+  </w:num>
+  <w:num w:numId="4">
+    <w:abstractNumId w:val="2"/>
+  </w:num>
+  <w:num w:numId="5">
+    <w:abstractNumId w:val="3"/>
+  </w:num>
+  <w:num w:numId="6">
+    <w:abstractNumId w:val="1"/>
+  </w:num>
+  <w:num w:numId="7">
+    <w:abstractNumId w:val="14"/>
+  </w:num>
+  <w:num w:numId="8">
+    <w:abstractNumId w:val="5"/>
+  </w:num>
+  <w:num w:numId="9">
+    <w:abstractNumId w:val="16"/>
+  </w:num>
+  <w:num w:numId="10">
+    <w:abstractNumId w:val="12"/>
+  </w:num>
+  <w:num w:numId="11">
+    <w:abstractNumId w:val="17"/>
+  </w:num>
+  <w:num w:numId="12">
+    <w:abstractNumId w:val="9"/>
+  </w:num>
+  <w:num w:numId="13">
+    <w:abstractNumId w:val="10"/>
+  </w:num>
+  <w:num w:numId="14">
+    <w:abstractNumId w:val="15"/>
+  </w:num>
+  <w:num w:numId="15">
+    <w:abstractNumId w:val="7"/>
+  </w:num>
+  <w:num w:numId="16">
+    <w:abstractNumId w:val="4"/>
+  </w:num>
+  <w:num w:numId="17">
+    <w:abstractNumId w:val="8"/>
+  </w:num>
+  <w:num w:numId="18">
+    <w:abstractNumId w:val="11"/>
+  </w:num>
+</w:numbering>
 </file>
 
 <file path=word/styles.xml><?xml version="1.0" encoding="utf-8"?>
@@ -1506,6 +5397,22 @@
       </w:tblBorders>
     </w:tblPr>
   </w:style>
+  <w:style w:type="paragraph" w:styleId="PargrafodaLista">
+    <w:name w:val="List Paragraph"/>
+    <w:basedOn w:val="Normal"/>
+    <w:uiPriority w:val="34"/>
+    <w:qFormat/>
+    <w:rsid w:val="00714B2E"/>
+    <w:pPr>
+      <w:spacing w:line="360" w:lineRule="auto"/>
+      <w:ind w:left="720"/>
+      <w:contextualSpacing/>
+    </w:pPr>
+    <w:rPr>
+      <w:rFonts w:ascii="Arial" w:hAnsi="Arial"/>
+      <w:sz w:val="20"/>
+    </w:rPr>
+  </w:style>
 </w:styles>
 </file>
 

</xml_diff>

<commit_message>
Adição de Diagrama de Classes
</commit_message>
<xml_diff>
--- a/Estudo de Caso.docx
+++ b/Estudo de Caso.docx
@@ -1710,31 +1710,7 @@
         <w:rPr>
           <w:rFonts w:cs="Arial"/>
         </w:rPr>
-        <w:t xml:space="preserve">O sistema exibe as informações da forma de pagamento </w:t>
-      </w:r>
-      <w:r>
-        <w:rPr>
-          <w:rFonts w:cs="Arial"/>
-        </w:rPr>
-        <w:t>(PIX, BOLETO, CARTÃO DE CRÉDITO/DÉBITO</w:t>
-      </w:r>
-      <w:r>
-        <w:rPr>
-          <w:rFonts w:cs="Arial"/>
-        </w:rPr>
-        <w:t>, DINHEIRO</w:t>
-      </w:r>
-      <w:r>
-        <w:rPr>
-          <w:rFonts w:cs="Arial"/>
-        </w:rPr>
-        <w:t>)</w:t>
-      </w:r>
-      <w:r>
-        <w:rPr>
-          <w:rFonts w:cs="Arial"/>
-        </w:rPr>
-        <w:t>.</w:t>
+        <w:t>O sistema exibe as informações da forma de pagamento (PIX, BOLETO, CARTÃO DE CRÉDITO/DÉBITO, DINHEIRO).</w:t>
       </w:r>
     </w:p>
     <w:p>
@@ -2208,13 +2184,7 @@
         <w:rPr>
           <w:rFonts w:cs="Arial"/>
         </w:rPr>
-        <w:t xml:space="preserve">, </w:t>
-      </w:r>
-      <w:r>
-        <w:rPr>
-          <w:rFonts w:cs="Arial"/>
-        </w:rPr>
-        <w:t>Professor</w:t>
+        <w:t>, Professor</w:t>
       </w:r>
     </w:p>
     <w:p>
@@ -3054,7 +3024,10 @@
         </w:numPr>
       </w:pPr>
       <w:r>
-        <w:t>O professor tem controle das avaliações realizadas para futuras análises.</w:t>
+        <w:t>O professor tem controle das avaliações realizadas para futuras análises</w:t>
+      </w:r>
+      <w:r>
+        <w:t>.</w:t>
       </w:r>
     </w:p>
     <w:sectPr>

</xml_diff>

<commit_message>
Adição e atualização de diagramas e requisitos funcionais
- Adicionado novo diagrama de sequência.
- Atualizado o diagrama de classes.
- Atualizado o diagrama de casos de uso.
- Atualizado os Requisitos Funcionais.
</commit_message>
<xml_diff>
--- a/Estudo de Caso.docx
+++ b/Estudo de Caso.docx
@@ -293,7 +293,7 @@
           </w:tcPr>
           <w:p>
             <w:r>
-              <w:t>O sistema deve permitir que o aluno agende a avaliação técnica, com disponibilidade baseada nos horários dos professores.</w:t>
+              <w:t>O sistema deve permitir ao Professor que cancele a avaliação técnica agendada.</w:t>
             </w:r>
           </w:p>
         </w:tc>
@@ -315,7 +315,14 @@
                 <w:b/>
                 <w:bCs/>
               </w:rPr>
-              <w:t>RF007</w:t>
+              <w:t>RF00</w:t>
+            </w:r>
+            <w:r>
+              <w:rPr>
+                <w:b/>
+                <w:bCs/>
+              </w:rPr>
+              <w:t>7</w:t>
             </w:r>
           </w:p>
         </w:tc>
@@ -325,7 +332,7 @@
           </w:tcPr>
           <w:p>
             <w:r>
-              <w:t>O sistema deve permitir ao aluno que veja as avaliações técnicas e sua evolução.</w:t>
+              <w:t>O sistema deve permitir que o aluno agende a avaliação técnica, com disponibilidade baseada nos horários dos professores.</w:t>
             </w:r>
           </w:p>
         </w:tc>
@@ -348,7 +355,14 @@
                 <w:bCs/>
               </w:rPr>
               <w:lastRenderedPageBreak/>
-              <w:t>RF008</w:t>
+              <w:t>RF00</w:t>
+            </w:r>
+            <w:r>
+              <w:rPr>
+                <w:b/>
+                <w:bCs/>
+              </w:rPr>
+              <w:t>8</w:t>
             </w:r>
           </w:p>
         </w:tc>
@@ -358,10 +372,7 @@
           </w:tcPr>
           <w:p>
             <w:r>
-              <w:t>O sistema deve permitir todo os alunos que visualize o cronograma da academia (Horários de treinos, eventos e feriados)</w:t>
-            </w:r>
-            <w:r>
-              <w:t>.</w:t>
+              <w:t>O sistema deve permitir ao aluno que veja as avaliações técnicas e sua evolução.</w:t>
             </w:r>
           </w:p>
         </w:tc>
@@ -383,7 +394,14 @@
                 <w:b/>
                 <w:bCs/>
               </w:rPr>
-              <w:t>RF009</w:t>
+              <w:t>RF00</w:t>
+            </w:r>
+            <w:r>
+              <w:rPr>
+                <w:b/>
+                <w:bCs/>
+              </w:rPr>
+              <w:t>9</w:t>
             </w:r>
           </w:p>
         </w:tc>
@@ -393,7 +411,10 @@
           </w:tcPr>
           <w:p>
             <w:r>
-              <w:t>O sistema deve permitir ao professor que registre o treino do aluno, marcando o professor que fez o registro.</w:t>
+              <w:t>O sistema deve permitir todo os alunos que visualize o cronograma da academia (Horários de treinos, eventos e feriados)</w:t>
+            </w:r>
+            <w:r>
+              <w:t>.</w:t>
             </w:r>
           </w:p>
         </w:tc>
@@ -415,7 +436,14 @@
                 <w:b/>
                 <w:bCs/>
               </w:rPr>
-              <w:t>RF010</w:t>
+              <w:t>RF0</w:t>
+            </w:r>
+            <w:r>
+              <w:rPr>
+                <w:b/>
+                <w:bCs/>
+              </w:rPr>
+              <w:t>10</w:t>
             </w:r>
           </w:p>
         </w:tc>
@@ -425,16 +453,7 @@
           </w:tcPr>
           <w:p>
             <w:r>
-              <w:t xml:space="preserve">O sistema deve permitir aos </w:t>
-            </w:r>
-            <w:r>
-              <w:t>professores</w:t>
-            </w:r>
-            <w:r>
-              <w:t xml:space="preserve"> </w:t>
-            </w:r>
-            <w:r>
-              <w:t>que possa editar os treinos colocando vídeos ou guias para os alunos.</w:t>
+              <w:t>O sistema deve permitir ao professor que registre o treino do aluno, marcando o professor que fez o registro.</w:t>
             </w:r>
           </w:p>
         </w:tc>
@@ -456,7 +475,14 @@
                 <w:b/>
                 <w:bCs/>
               </w:rPr>
-              <w:t>RF011</w:t>
+              <w:t>RF01</w:t>
+            </w:r>
+            <w:r>
+              <w:rPr>
+                <w:b/>
+                <w:bCs/>
+              </w:rPr>
+              <w:t>1</w:t>
             </w:r>
           </w:p>
         </w:tc>
@@ -466,7 +492,16 @@
           </w:tcPr>
           <w:p>
             <w:r>
-              <w:t>O sistema deve permitir ao aluno que possa ver seu treino.</w:t>
+              <w:t xml:space="preserve">O sistema deve permitir aos </w:t>
+            </w:r>
+            <w:r>
+              <w:t>professores</w:t>
+            </w:r>
+            <w:r>
+              <w:t xml:space="preserve"> </w:t>
+            </w:r>
+            <w:r>
+              <w:t>que possa editar os treinos colocando vídeos ou guias para os alunos.</w:t>
             </w:r>
           </w:p>
         </w:tc>
@@ -488,7 +523,14 @@
                 <w:b/>
                 <w:bCs/>
               </w:rPr>
-              <w:t>RF012</w:t>
+              <w:t>RF01</w:t>
+            </w:r>
+            <w:r>
+              <w:rPr>
+                <w:b/>
+                <w:bCs/>
+              </w:rPr>
+              <w:t>2</w:t>
             </w:r>
           </w:p>
         </w:tc>
@@ -498,7 +540,7 @@
           </w:tcPr>
           <w:p>
             <w:r>
-              <w:t>O sistema deve permitir ao aluno que edite o seu treino ou montar um do zero.</w:t>
+              <w:t>O sistema deve permitir ao aluno que possa ver seu treino.</w:t>
             </w:r>
           </w:p>
         </w:tc>
@@ -520,7 +562,14 @@
                 <w:b/>
                 <w:bCs/>
               </w:rPr>
-              <w:t>RF013</w:t>
+              <w:t>RF01</w:t>
+            </w:r>
+            <w:r>
+              <w:rPr>
+                <w:b/>
+                <w:bCs/>
+              </w:rPr>
+              <w:t>3</w:t>
             </w:r>
           </w:p>
         </w:tc>
@@ -530,7 +579,7 @@
           </w:tcPr>
           <w:p>
             <w:r>
-              <w:t>O sistema deve registrar os históricos dos treinos.</w:t>
+              <w:t>O sistema deve permitir ao aluno que edite o seu treino ou montar um do zero.</w:t>
             </w:r>
           </w:p>
         </w:tc>
@@ -552,7 +601,14 @@
                 <w:b/>
                 <w:bCs/>
               </w:rPr>
-              <w:t>RF014</w:t>
+              <w:t>RF01</w:t>
+            </w:r>
+            <w:r>
+              <w:rPr>
+                <w:b/>
+                <w:bCs/>
+              </w:rPr>
+              <w:t>4</w:t>
             </w:r>
           </w:p>
         </w:tc>
@@ -562,13 +618,7 @@
           </w:tcPr>
           <w:p>
             <w:r>
-              <w:t xml:space="preserve">O sistema deve enviar uma notificação da mensalidade (Por meio de e-mail com um prazo de uma semana antes, três dias antes e no dia do vencimento), permitindo pagamento por boleto, </w:t>
-            </w:r>
-            <w:r>
-              <w:t>PIX</w:t>
-            </w:r>
-            <w:r>
-              <w:t>, cartão de crédito/débito. Caso seja pago em dinheiro, o atendente deve marcar no sistema o pagamento.</w:t>
+              <w:t>O sistema deve registrar os históricos dos treinos.</w:t>
             </w:r>
           </w:p>
         </w:tc>
@@ -590,7 +640,14 @@
                 <w:b/>
                 <w:bCs/>
               </w:rPr>
-              <w:t>RF015</w:t>
+              <w:t>RF01</w:t>
+            </w:r>
+            <w:r>
+              <w:rPr>
+                <w:b/>
+                <w:bCs/>
+              </w:rPr>
+              <w:t>5</w:t>
             </w:r>
           </w:p>
         </w:tc>
@@ -600,7 +657,13 @@
           </w:tcPr>
           <w:p>
             <w:r>
-              <w:t>O sistema deve permitir ao aluno que acesse o historio de pagamentos realizados e pendentes (Data, método de pagamento e valor)</w:t>
+              <w:t xml:space="preserve">O sistema deve enviar uma notificação da mensalidade (Por meio de e-mail com um prazo de uma semana antes, três dias antes e no dia do vencimento), permitindo pagamento por boleto, </w:t>
+            </w:r>
+            <w:r>
+              <w:t>PIX</w:t>
+            </w:r>
+            <w:r>
+              <w:t>, cartão de crédito/débito. Caso seja pago em dinheiro, o atendente deve marcar no sistema o pagamento.</w:t>
             </w:r>
           </w:p>
         </w:tc>
@@ -622,7 +685,14 @@
                 <w:b/>
                 <w:bCs/>
               </w:rPr>
-              <w:t>RF016</w:t>
+              <w:t>RF01</w:t>
+            </w:r>
+            <w:r>
+              <w:rPr>
+                <w:b/>
+                <w:bCs/>
+              </w:rPr>
+              <w:t>6</w:t>
             </w:r>
           </w:p>
         </w:tc>
@@ -632,7 +702,7 @@
           </w:tcPr>
           <w:p>
             <w:r>
-              <w:t>O sistema deve liberar a passagem do aluno da catraca, caso as mensalidades estejam pagas. Se ocorrer alguma falha no sistema, o atendente poderá liberar manualmente.</w:t>
+              <w:t>O sistema deve permitir ao aluno que acesse o historio de pagamentos realizados e pendentes (Data, método de pagamento e valor)</w:t>
             </w:r>
           </w:p>
         </w:tc>
@@ -654,7 +724,14 @@
                 <w:b/>
                 <w:bCs/>
               </w:rPr>
-              <w:t>RF017</w:t>
+              <w:t>RF01</w:t>
+            </w:r>
+            <w:r>
+              <w:rPr>
+                <w:b/>
+                <w:bCs/>
+              </w:rPr>
+              <w:t>7</w:t>
             </w:r>
           </w:p>
         </w:tc>
@@ -664,7 +741,7 @@
           </w:tcPr>
           <w:p>
             <w:r>
-              <w:t>O sistema deve permitir ao aluno que veja seus status financeiros.</w:t>
+              <w:t>O sistema deve liberar a passagem do aluno da catraca, caso as mensalidades estejam pagas. Se ocorrer alguma falha no sistema, o atendente poderá liberar manualmente.</w:t>
             </w:r>
           </w:p>
         </w:tc>
@@ -686,7 +763,53 @@
                 <w:b/>
                 <w:bCs/>
               </w:rPr>
-              <w:t>RF018</w:t>
+              <w:t>RF01</w:t>
+            </w:r>
+            <w:r>
+              <w:rPr>
+                <w:b/>
+                <w:bCs/>
+              </w:rPr>
+              <w:t>8</w:t>
+            </w:r>
+          </w:p>
+        </w:tc>
+        <w:tc>
+          <w:tcPr>
+            <w:tcW w:w="7506" w:type="dxa"/>
+          </w:tcPr>
+          <w:p>
+            <w:r>
+              <w:t>O sistema deve permitir ao aluno que veja seus status financeiros.</w:t>
+            </w:r>
+          </w:p>
+        </w:tc>
+      </w:tr>
+      <w:tr>
+        <w:tc>
+          <w:tcPr>
+            <w:tcW w:w="988" w:type="dxa"/>
+          </w:tcPr>
+          <w:p>
+            <w:pPr>
+              <w:rPr>
+                <w:b/>
+                <w:bCs/>
+              </w:rPr>
+            </w:pPr>
+            <w:r>
+              <w:rPr>
+                <w:b/>
+                <w:bCs/>
+              </w:rPr>
+              <w:t>RF01</w:t>
+            </w:r>
+            <w:r>
+              <w:rPr>
+                <w:b/>
+                <w:bCs/>
+              </w:rPr>
+              <w:t>9</w:t>
             </w:r>
           </w:p>
         </w:tc>
@@ -723,7 +846,14 @@
                 <w:b/>
                 <w:bCs/>
               </w:rPr>
-              <w:t>RF019</w:t>
+              <w:t>RF0</w:t>
+            </w:r>
+            <w:r>
+              <w:rPr>
+                <w:b/>
+                <w:bCs/>
+              </w:rPr>
+              <w:t>20</w:t>
             </w:r>
           </w:p>
         </w:tc>
@@ -767,7 +897,14 @@
                 <w:b/>
                 <w:bCs/>
               </w:rPr>
-              <w:t>RF020</w:t>
+              <w:t>RF02</w:t>
+            </w:r>
+            <w:r>
+              <w:rPr>
+                <w:b/>
+                <w:bCs/>
+              </w:rPr>
+              <w:t>1</w:t>
             </w:r>
           </w:p>
         </w:tc>
@@ -799,7 +936,14 @@
                 <w:b/>
                 <w:bCs/>
               </w:rPr>
-              <w:t>RF021</w:t>
+              <w:t>RF02</w:t>
+            </w:r>
+            <w:r>
+              <w:rPr>
+                <w:b/>
+                <w:bCs/>
+              </w:rPr>
+              <w:t>2</w:t>
             </w:r>
           </w:p>
         </w:tc>
@@ -831,7 +975,14 @@
                 <w:b/>
                 <w:bCs/>
               </w:rPr>
-              <w:t>RF022</w:t>
+              <w:t>RF02</w:t>
+            </w:r>
+            <w:r>
+              <w:rPr>
+                <w:b/>
+                <w:bCs/>
+              </w:rPr>
+              <w:t>3</w:t>
             </w:r>
           </w:p>
         </w:tc>
@@ -1159,6 +1310,7 @@
     <w:p/>
     <w:p>
       <w:r>
+        <w:lastRenderedPageBreak/>
         <w:br w:type="page"/>
       </w:r>
     </w:p>

</xml_diff>